<commit_message>
Update utl process to replace all data each update
</commit_message>
<xml_diff>
--- a/docs/Database Guide.docx
+++ b/docs/Database Guide.docx
@@ -9117,7 +9117,6 @@
       <w:pPr>
         <w:rPr>
           <w:rFonts w:ascii="Arial" w:hAnsi="Arial" w:cs="Arial"/>
-          <w:noProof/>
           <w:sz w:val="23"/>
           <w:szCs w:val="23"/>
         </w:rPr>
@@ -9173,11 +9172,19 @@
       <w:r>
         <w:rPr>
           <w:rFonts w:ascii="Arial" w:hAnsi="Arial" w:cs="Arial"/>
-          <w:noProof/>
-          <w:sz w:val="23"/>
-          <w:szCs w:val="23"/>
-        </w:rPr>
-        <w:t>3 months prior to today’s date.</w:t>
+          <w:sz w:val="23"/>
+          <w:szCs w:val="23"/>
+        </w:rPr>
+        <w:t xml:space="preserve">01/01/2005 </w:t>
+      </w:r>
+      <w:r>
+        <w:rPr>
+          <w:rFonts w:ascii="Arial" w:hAnsi="Arial" w:cs="Arial"/>
+          <w:noProof/>
+          <w:sz w:val="23"/>
+          <w:szCs w:val="23"/>
+        </w:rPr>
+        <w:t>(or start date of program’s data)</w:t>
       </w:r>
     </w:p>
     <w:p>
@@ -9264,7 +9271,6 @@
       <w:pPr>
         <w:rPr>
           <w:rFonts w:ascii="Arial" w:hAnsi="Arial" w:cs="Arial"/>
-          <w:noProof/>
           <w:sz w:val="23"/>
           <w:szCs w:val="23"/>
         </w:rPr>
@@ -9304,11 +9310,19 @@
       <w:r>
         <w:rPr>
           <w:rFonts w:ascii="Arial" w:hAnsi="Arial" w:cs="Arial"/>
-          <w:noProof/>
-          <w:sz w:val="23"/>
-          <w:szCs w:val="23"/>
-        </w:rPr>
-        <w:t>3 months prior to today’s date.</w:t>
+          <w:sz w:val="23"/>
+          <w:szCs w:val="23"/>
+        </w:rPr>
+        <w:t xml:space="preserve">01/01/2005 </w:t>
+      </w:r>
+      <w:r>
+        <w:rPr>
+          <w:rFonts w:ascii="Arial" w:hAnsi="Arial" w:cs="Arial"/>
+          <w:noProof/>
+          <w:sz w:val="23"/>
+          <w:szCs w:val="23"/>
+        </w:rPr>
+        <w:t>(or start date of program’s data)</w:t>
       </w:r>
     </w:p>
     <w:p>
@@ -9361,7 +9375,6 @@
       <w:pPr>
         <w:rPr>
           <w:rFonts w:ascii="Arial" w:hAnsi="Arial" w:cs="Arial"/>
-          <w:noProof/>
           <w:sz w:val="23"/>
           <w:szCs w:val="23"/>
         </w:rPr>
@@ -9385,12 +9398,22 @@
       <w:r>
         <w:rPr>
           <w:rFonts w:ascii="Arial" w:hAnsi="Arial" w:cs="Arial"/>
-          <w:noProof/>
-          <w:sz w:val="23"/>
-          <w:szCs w:val="23"/>
-        </w:rPr>
-        <w:t>3 months prior to today’s date.</w:t>
-      </w:r>
+          <w:sz w:val="23"/>
+          <w:szCs w:val="23"/>
+        </w:rPr>
+        <w:t xml:space="preserve">01/01/2005 </w:t>
+      </w:r>
+      <w:r>
+        <w:rPr>
+          <w:rFonts w:ascii="Arial" w:hAnsi="Arial" w:cs="Arial"/>
+          <w:noProof/>
+          <w:sz w:val="23"/>
+          <w:szCs w:val="23"/>
+        </w:rPr>
+        <w:t>(or start date of program’s data)</w:t>
+      </w:r>
+      <w:bookmarkStart w:id="18" w:name="_GoBack"/>
+      <w:bookmarkEnd w:id="18"/>
     </w:p>
     <w:p>
       <w:pPr>
@@ -10081,11 +10104,11 @@
       <w:pPr>
         <w:pStyle w:val="Heading2"/>
       </w:pPr>
-      <w:bookmarkStart w:id="18" w:name="_Toc24122315"/>
+      <w:bookmarkStart w:id="19" w:name="_Toc24122315"/>
       <w:r>
         <w:t>Prime Suite</w:t>
       </w:r>
-      <w:bookmarkEnd w:id="18"/>
+      <w:bookmarkEnd w:id="19"/>
     </w:p>
     <w:p>
       <w:pPr>
@@ -11040,7 +11063,7 @@
         <w:tab/>
         <w:t>Runs with a filter of date administered after 01/01/2017</w:t>
       </w:r>
-      <w:bookmarkStart w:id="19" w:name="_Toc24122316"/>
+      <w:bookmarkStart w:id="20" w:name="_Toc24122316"/>
     </w:p>
     <w:p>
       <w:pPr>
@@ -11050,7 +11073,7 @@
         <w:lastRenderedPageBreak/>
         <w:t>Grids Outside EHRs</w:t>
       </w:r>
-      <w:bookmarkEnd w:id="19"/>
+      <w:bookmarkEnd w:id="20"/>
     </w:p>
     <w:p>
       <w:pPr>
@@ -11401,11 +11424,11 @@
           <w:iCs/>
         </w:rPr>
       </w:pPr>
-      <w:bookmarkStart w:id="20" w:name="_Toc24122317"/>
+      <w:bookmarkStart w:id="21" w:name="_Toc24122317"/>
       <w:r>
         <w:t>Additional Files Needed</w:t>
       </w:r>
-      <w:bookmarkEnd w:id="20"/>
+      <w:bookmarkEnd w:id="21"/>
     </w:p>
     <w:p>
       <w:pPr>
@@ -11842,7 +11865,7 @@
           <w:bCs/>
         </w:rPr>
       </w:pPr>
-      <w:bookmarkStart w:id="21" w:name="_Toc24122318"/>
+      <w:bookmarkStart w:id="22" w:name="_Toc24122318"/>
       <w:r>
         <w:rPr>
           <w:b/>
@@ -11850,13 +11873,13 @@
         </w:rPr>
         <w:t>General Data Transformation Information</w:t>
       </w:r>
-      <w:bookmarkEnd w:id="21"/>
+      <w:bookmarkEnd w:id="22"/>
     </w:p>
     <w:p>
       <w:pPr>
         <w:pStyle w:val="Heading2"/>
       </w:pPr>
-      <w:bookmarkStart w:id="22" w:name="_Toc24122319"/>
+      <w:bookmarkStart w:id="23" w:name="_Toc24122319"/>
       <w:r>
         <w:t xml:space="preserve">For </w:t>
       </w:r>
@@ -11869,7 +11892,7 @@
       <w:r>
         <w:t xml:space="preserve"> Report/Tables</w:t>
       </w:r>
-      <w:bookmarkEnd w:id="22"/>
+      <w:bookmarkEnd w:id="23"/>
     </w:p>
     <w:p>
       <w:pPr>
@@ -12096,7 +12119,7 @@
           <w:szCs w:val="32"/>
         </w:rPr>
       </w:pPr>
-      <w:bookmarkStart w:id="23" w:name="_Toc24122320"/>
+      <w:bookmarkStart w:id="24" w:name="_Toc24122320"/>
       <w:r>
         <w:br w:type="page"/>
       </w:r>
@@ -12112,7 +12135,7 @@
       <w:r>
         <w:t>Transformations</w:t>
       </w:r>
-      <w:bookmarkEnd w:id="23"/>
+      <w:bookmarkEnd w:id="24"/>
     </w:p>
     <w:p>
       <w:pPr>
@@ -13056,7 +13079,7 @@
           <w:szCs w:val="36"/>
         </w:rPr>
       </w:pPr>
-      <w:bookmarkStart w:id="24" w:name="_Toc24122321"/>
+      <w:bookmarkStart w:id="25" w:name="_Toc24122321"/>
       <w:r>
         <w:rPr>
           <w:b/>
@@ -13081,7 +13104,7 @@
         <w:lastRenderedPageBreak/>
         <w:t>Considerations</w:t>
       </w:r>
-      <w:bookmarkEnd w:id="24"/>
+      <w:bookmarkEnd w:id="25"/>
     </w:p>
     <w:p>
       <w:pPr>
@@ -13264,7 +13287,7 @@
           <w:bCs/>
         </w:rPr>
       </w:pPr>
-      <w:bookmarkStart w:id="25" w:name="_Toc24122322"/>
+      <w:bookmarkStart w:id="26" w:name="_Toc24122322"/>
       <w:r>
         <w:rPr>
           <w:b/>
@@ -13272,7 +13295,7 @@
         </w:rPr>
         <w:t>Future Work</w:t>
       </w:r>
-      <w:bookmarkEnd w:id="25"/>
+      <w:bookmarkEnd w:id="26"/>
     </w:p>
     <w:p>
       <w:pPr>
@@ -13307,8 +13330,6 @@
         </w:rPr>
         <w:t>Day Center attendance needs to be updated to use PrimeSuite appointment data instead of data collected by the day center managers.</w:t>
       </w:r>
-      <w:bookmarkStart w:id="26" w:name="_GoBack"/>
-      <w:bookmarkEnd w:id="26"/>
     </w:p>
     <w:sectPr>
       <w:footerReference w:type="default" r:id="rId19"/>
@@ -15090,7 +15111,7 @@
 </file>
 
 <file path=customXml/itemProps2.xml><?xml version="1.0" encoding="utf-8"?>
-<ds:datastoreItem xmlns:ds="http://schemas.openxmlformats.org/officeDocument/2006/customXml" ds:itemID="{8E43B699-9B01-44A1-B28F-75B593A1CC83}">
+<ds:datastoreItem xmlns:ds="http://schemas.openxmlformats.org/officeDocument/2006/customXml" ds:itemID="{215F1D7E-2136-4E99-AF92-05079DFB2654}">
   <ds:schemaRefs>
     <ds:schemaRef ds:uri="http://schemas.openxmlformats.org/officeDocument/2006/bibliography"/>
   </ds:schemaRefs>

</xml_diff>

<commit_message>
Updated docs to reflect new dates for utl reports
</commit_message>
<xml_diff>
--- a/docs/Database Guide.docx
+++ b/docs/Database Guide.docx
@@ -2355,7 +2355,6 @@
         </w:rPr>
         <w:t xml:space="preserve">There are two databases created for and utilized by the internal dashboard. These databases can also be used for various reports and analyses. They are the default databases used by the </w:t>
       </w:r>
-      <w:proofErr w:type="spellStart"/>
       <w:r>
         <w:rPr>
           <w:rFonts w:ascii="Arial" w:hAnsi="Arial" w:cs="Arial"/>
@@ -2369,7 +2368,6 @@
         </w:rPr>
         <w:t>paceutils</w:t>
       </w:r>
-      <w:proofErr w:type="spellEnd"/>
       <w:r>
         <w:rPr>
           <w:rFonts w:ascii="Arial" w:hAnsi="Arial" w:cs="Arial"/>
@@ -2406,7 +2404,6 @@
           <w:szCs w:val="23"/>
         </w:rPr>
       </w:pPr>
-      <w:proofErr w:type="spellStart"/>
       <w:r>
         <w:rPr>
           <w:rFonts w:ascii="Arial" w:hAnsi="Arial" w:cs="Arial"/>
@@ -2418,7 +2415,6 @@
         </w:rPr>
         <w:t>PaceDashboard</w:t>
       </w:r>
-      <w:proofErr w:type="spellEnd"/>
       <w:r>
         <w:rPr>
           <w:rFonts w:ascii="Arial" w:hAnsi="Arial" w:cs="Arial"/>
@@ -2494,7 +2490,6 @@
           <w:szCs w:val="23"/>
         </w:rPr>
       </w:pPr>
-      <w:proofErr w:type="spellStart"/>
       <w:r>
         <w:rPr>
           <w:rFonts w:ascii="Arial" w:hAnsi="Arial" w:cs="Arial"/>
@@ -2506,7 +2501,6 @@
         </w:rPr>
         <w:t>agg</w:t>
       </w:r>
-      <w:proofErr w:type="spellEnd"/>
       <w:r>
         <w:rPr>
           <w:rFonts w:ascii="Arial" w:hAnsi="Arial" w:cs="Arial"/>
@@ -2557,7 +2551,6 @@
         </w:rPr>
         <w:t xml:space="preserve">the </w:t>
       </w:r>
-      <w:proofErr w:type="spellStart"/>
       <w:r>
         <w:rPr>
           <w:rFonts w:ascii="Arial" w:hAnsi="Arial" w:cs="Arial"/>
@@ -2566,7 +2559,6 @@
         </w:rPr>
         <w:t>PaceDashboard</w:t>
       </w:r>
-      <w:proofErr w:type="spellEnd"/>
       <w:r>
         <w:rPr>
           <w:rFonts w:ascii="Arial" w:hAnsi="Arial" w:cs="Arial"/>
@@ -2663,7 +2655,6 @@
         <w:t xml:space="preserve"> section of this document as well as the corresponding spreadsheet </w:t>
       </w:r>
       <w:hyperlink r:id="rId9" w:history="1">
-        <w:proofErr w:type="spellStart"/>
         <w:r>
           <w:rPr>
             <w:rStyle w:val="Hyperlink"/>
@@ -2675,7 +2666,6 @@
           </w:rPr>
           <w:t>datafiles_for_database</w:t>
         </w:r>
-        <w:proofErr w:type="spellEnd"/>
       </w:hyperlink>
       <w:r>
         <w:rPr>
@@ -2898,7 +2888,6 @@
         </w:rPr>
         <w:t>Most tables in the database have a foreign key column (</w:t>
       </w:r>
-      <w:proofErr w:type="spellStart"/>
       <w:r>
         <w:rPr>
           <w:rFonts w:ascii="Arial" w:hAnsi="Arial" w:cs="Arial"/>
@@ -2910,7 +2899,6 @@
         </w:rPr>
         <w:t>member_id</w:t>
       </w:r>
-      <w:proofErr w:type="spellEnd"/>
       <w:r>
         <w:rPr>
           <w:rFonts w:ascii="Arial" w:hAnsi="Arial" w:cs="Arial"/>
@@ -2938,7 +2926,6 @@
         </w:rPr>
         <w:t xml:space="preserve"> table’s </w:t>
       </w:r>
-      <w:proofErr w:type="spellStart"/>
       <w:r>
         <w:rPr>
           <w:rFonts w:ascii="Arial" w:hAnsi="Arial" w:cs="Arial"/>
@@ -2950,7 +2937,6 @@
         </w:rPr>
         <w:t>member_id</w:t>
       </w:r>
-      <w:proofErr w:type="spellEnd"/>
       <w:r>
         <w:rPr>
           <w:rFonts w:ascii="Arial" w:hAnsi="Arial" w:cs="Arial"/>
@@ -3221,7 +3207,6 @@
         </w:rPr>
         <w:t xml:space="preserve"> and the </w:t>
       </w:r>
-      <w:proofErr w:type="spellStart"/>
       <w:r>
         <w:rPr>
           <w:rFonts w:ascii="Arial" w:hAnsi="Arial" w:cs="Arial"/>
@@ -3233,7 +3218,6 @@
         </w:rPr>
         <w:t>month_census</w:t>
       </w:r>
-      <w:proofErr w:type="spellEnd"/>
       <w:r>
         <w:rPr>
           <w:rFonts w:ascii="Arial" w:hAnsi="Arial" w:cs="Arial"/>
@@ -3292,7 +3276,6 @@
         </w:rPr>
         <w:t xml:space="preserve">There are 6 views in the </w:t>
       </w:r>
-      <w:proofErr w:type="spellStart"/>
       <w:r>
         <w:rPr>
           <w:rFonts w:ascii="Arial" w:hAnsi="Arial" w:cs="Arial"/>
@@ -3304,7 +3287,6 @@
         </w:rPr>
         <w:t>PaceDashboard</w:t>
       </w:r>
-      <w:proofErr w:type="spellEnd"/>
       <w:r>
         <w:rPr>
           <w:rFonts w:ascii="Arial" w:hAnsi="Arial" w:cs="Arial"/>
@@ -3404,7 +3386,6 @@
         </w:rPr>
         <w:t xml:space="preserve">, </w:t>
       </w:r>
-      <w:proofErr w:type="spellStart"/>
       <w:r>
         <w:rPr>
           <w:rFonts w:ascii="Arial" w:hAnsi="Arial" w:cs="Arial"/>
@@ -3416,7 +3397,6 @@
         </w:rPr>
         <w:t>nursing_home</w:t>
       </w:r>
-      <w:proofErr w:type="spellEnd"/>
       <w:r>
         <w:rPr>
           <w:rFonts w:ascii="Arial" w:hAnsi="Arial" w:cs="Arial"/>
@@ -3610,7 +3590,6 @@
         <w:t xml:space="preserve">Column names and descriptions can be found in the </w:t>
       </w:r>
       <w:hyperlink r:id="rId10" w:history="1">
-        <w:proofErr w:type="spellStart"/>
         <w:r>
           <w:rPr>
             <w:rStyle w:val="Hyperlink"/>
@@ -3622,7 +3601,6 @@
           </w:rPr>
           <w:t>agg_database</w:t>
         </w:r>
-        <w:proofErr w:type="spellEnd"/>
       </w:hyperlink>
       <w:r>
         <w:rPr>
@@ -3642,7 +3620,6 @@
         <w:t xml:space="preserve">and </w:t>
       </w:r>
       <w:hyperlink r:id="rId11" w:history="1">
-        <w:proofErr w:type="spellStart"/>
         <w:r>
           <w:rPr>
             <w:rStyle w:val="Hyperlink"/>
@@ -3654,7 +3631,6 @@
           </w:rPr>
           <w:t>dashboard_database</w:t>
         </w:r>
-        <w:proofErr w:type="spellEnd"/>
       </w:hyperlink>
       <w:r>
         <w:rPr>
@@ -3729,7 +3705,6 @@
         </w:rPr>
         <w:t xml:space="preserve"> package. The same package is used in the </w:t>
       </w:r>
-      <w:proofErr w:type="spellStart"/>
       <w:r>
         <w:rPr>
           <w:rFonts w:ascii="Arial" w:hAnsi="Arial" w:cs="Arial"/>
@@ -3743,7 +3718,6 @@
         </w:rPr>
         <w:t>paceutils</w:t>
       </w:r>
-      <w:proofErr w:type="spellEnd"/>
       <w:r>
         <w:rPr>
           <w:rFonts w:ascii="Arial" w:hAnsi="Arial" w:cs="Arial"/>
@@ -3870,7 +3844,6 @@
         </w:rPr>
         <w:t xml:space="preserve"> the </w:t>
       </w:r>
-      <w:proofErr w:type="spellStart"/>
       <w:r>
         <w:rPr>
           <w:rFonts w:ascii="Arial" w:hAnsi="Arial" w:cs="Arial"/>
@@ -3882,7 +3855,6 @@
         </w:rPr>
         <w:t>data_raw</w:t>
       </w:r>
-      <w:proofErr w:type="spellEnd"/>
       <w:r>
         <w:rPr>
           <w:rFonts w:ascii="Arial" w:hAnsi="Arial" w:cs="Arial"/>
@@ -3958,7 +3930,6 @@
         </w:rPr>
         <w:t xml:space="preserve"> function will not run until the processed data file is saved in the </w:t>
       </w:r>
-      <w:proofErr w:type="spellStart"/>
       <w:r>
         <w:rPr>
           <w:rFonts w:ascii="Arial" w:hAnsi="Arial" w:cs="Arial"/>
@@ -3970,7 +3941,6 @@
         </w:rPr>
         <w:t>data_processed</w:t>
       </w:r>
-      <w:proofErr w:type="spellEnd"/>
       <w:r>
         <w:rPr>
           <w:rFonts w:ascii="Arial" w:hAnsi="Arial" w:cs="Arial"/>
@@ -4045,7 +4015,6 @@
         </w:rPr>
         <w:t xml:space="preserve">. This is where the </w:t>
       </w:r>
-      <w:proofErr w:type="spellStart"/>
       <w:r>
         <w:rPr>
           <w:rFonts w:ascii="Arial" w:hAnsi="Arial" w:cs="Arial"/>
@@ -4057,7 +4026,6 @@
         </w:rPr>
         <w:t>db_mgmt</w:t>
       </w:r>
-      <w:proofErr w:type="spellEnd"/>
       <w:r>
         <w:rPr>
           <w:rFonts w:ascii="Arial" w:hAnsi="Arial" w:cs="Arial"/>
@@ -4075,7 +4043,6 @@
         </w:rPr>
         <w:t xml:space="preserve">scripts connect to and where the </w:t>
       </w:r>
-      <w:proofErr w:type="spellStart"/>
       <w:r>
         <w:rPr>
           <w:rFonts w:ascii="Arial" w:hAnsi="Arial" w:cs="Arial"/>
@@ -4089,7 +4056,6 @@
         </w:rPr>
         <w:t>paceutils</w:t>
       </w:r>
-      <w:proofErr w:type="spellEnd"/>
       <w:r>
         <w:rPr>
           <w:rFonts w:ascii="Arial" w:hAnsi="Arial" w:cs="Arial"/>
@@ -4292,7 +4258,6 @@
         </w:rPr>
         <w:t xml:space="preserve"> with the </w:t>
       </w:r>
-      <w:proofErr w:type="spellStart"/>
       <w:r>
         <w:rPr>
           <w:rFonts w:ascii="Arial" w:hAnsi="Arial" w:cs="Arial"/>
@@ -4304,7 +4269,6 @@
         </w:rPr>
         <w:t>ehr_file_location</w:t>
       </w:r>
-      <w:proofErr w:type="spellEnd"/>
       <w:r>
         <w:rPr>
           <w:rFonts w:ascii="Arial" w:hAnsi="Arial" w:cs="Arial"/>
@@ -4349,7 +4313,6 @@
         </w:rPr>
         <w:t xml:space="preserve">file in the </w:t>
       </w:r>
-      <w:proofErr w:type="spellStart"/>
       <w:r>
         <w:rPr>
           <w:rFonts w:ascii="Arial" w:hAnsi="Arial" w:cs="Arial"/>
@@ -4359,19 +4322,7 @@
           <w:sz w:val="23"/>
           <w:szCs w:val="23"/>
         </w:rPr>
-        <w:t>db_mgmt</w:t>
-      </w:r>
-      <w:proofErr w:type="spellEnd"/>
-      <w:r>
-        <w:rPr>
-          <w:rFonts w:ascii="Arial" w:hAnsi="Arial" w:cs="Arial"/>
-          <w:b/>
-          <w:bCs/>
-          <w:color w:val="A8B97F" w:themeColor="accent2"/>
-          <w:sz w:val="23"/>
-          <w:szCs w:val="23"/>
-        </w:rPr>
-        <w:t>\code</w:t>
+        <w:t>db_mgmt\code</w:t>
       </w:r>
       <w:r>
         <w:rPr>
@@ -7696,7 +7647,6 @@
         </w:rPr>
         <w:t xml:space="preserve">the folder indicated in the file path you specify with the </w:t>
       </w:r>
-      <w:proofErr w:type="spellStart"/>
       <w:r>
         <w:rPr>
           <w:rFonts w:ascii="Arial" w:hAnsi="Arial" w:cs="Arial"/>
@@ -7708,7 +7658,6 @@
         </w:rPr>
         <w:t>ehr_file_location</w:t>
       </w:r>
-      <w:proofErr w:type="spellEnd"/>
       <w:r>
         <w:rPr>
           <w:rFonts w:ascii="Arial" w:hAnsi="Arial" w:cs="Arial"/>
@@ -7754,7 +7703,6 @@
         </w:rPr>
         <w:t xml:space="preserve">file in the </w:t>
       </w:r>
-      <w:proofErr w:type="spellStart"/>
       <w:r>
         <w:rPr>
           <w:rFonts w:ascii="Arial" w:hAnsi="Arial" w:cs="Arial"/>
@@ -7764,19 +7712,7 @@
           <w:sz w:val="23"/>
           <w:szCs w:val="23"/>
         </w:rPr>
-        <w:t>db_mgmt</w:t>
-      </w:r>
-      <w:proofErr w:type="spellEnd"/>
-      <w:r>
-        <w:rPr>
-          <w:rFonts w:ascii="Arial" w:hAnsi="Arial" w:cs="Arial"/>
-          <w:b/>
-          <w:bCs/>
-          <w:color w:val="A8B97F" w:themeColor="accent2"/>
-          <w:sz w:val="23"/>
-          <w:szCs w:val="23"/>
-        </w:rPr>
-        <w:t>\code</w:t>
+        <w:t>db_mgmt\code</w:t>
       </w:r>
       <w:r>
         <w:rPr>
@@ -8980,29 +8916,7 @@
           <w:sz w:val="23"/>
           <w:szCs w:val="23"/>
         </w:rPr>
-        <w:t xml:space="preserve"> (add _</w:t>
-      </w:r>
-      <w:proofErr w:type="spellStart"/>
-      <w:r>
-        <w:rPr>
-          <w:rFonts w:ascii="Arial" w:hAnsi="Arial" w:cs="Arial"/>
-          <w:i/>
-          <w:iCs/>
-          <w:sz w:val="23"/>
-          <w:szCs w:val="23"/>
-        </w:rPr>
-        <w:t>nc</w:t>
-      </w:r>
-      <w:proofErr w:type="spellEnd"/>
-      <w:r>
-        <w:rPr>
-          <w:rFonts w:ascii="Arial" w:hAnsi="Arial" w:cs="Arial"/>
-          <w:i/>
-          <w:iCs/>
-          <w:sz w:val="23"/>
-          <w:szCs w:val="23"/>
-        </w:rPr>
-        <w:t xml:space="preserve"> to this file when saving to the folder)</w:t>
+        <w:t xml:space="preserve"> (add _nc to this file when saving to the folder)</w:t>
       </w:r>
     </w:p>
     <w:p>
@@ -9175,16 +9089,7 @@
           <w:sz w:val="23"/>
           <w:szCs w:val="23"/>
         </w:rPr>
-        <w:t xml:space="preserve">01/01/2005 </w:t>
-      </w:r>
-      <w:r>
-        <w:rPr>
-          <w:rFonts w:ascii="Arial" w:hAnsi="Arial" w:cs="Arial"/>
-          <w:noProof/>
-          <w:sz w:val="23"/>
-          <w:szCs w:val="23"/>
-        </w:rPr>
-        <w:t>(or start date of program’s data)</w:t>
+        <w:t>Month from report run date</w:t>
       </w:r>
     </w:p>
     <w:p>
@@ -9313,16 +9218,7 @@
           <w:sz w:val="23"/>
           <w:szCs w:val="23"/>
         </w:rPr>
-        <w:t xml:space="preserve">01/01/2005 </w:t>
-      </w:r>
-      <w:r>
-        <w:rPr>
-          <w:rFonts w:ascii="Arial" w:hAnsi="Arial" w:cs="Arial"/>
-          <w:noProof/>
-          <w:sz w:val="23"/>
-          <w:szCs w:val="23"/>
-        </w:rPr>
-        <w:t>(or start date of program’s data)</w:t>
+        <w:t>Month from report run date</w:t>
       </w:r>
     </w:p>
     <w:p>
@@ -9401,16 +9297,7 @@
           <w:sz w:val="23"/>
           <w:szCs w:val="23"/>
         </w:rPr>
-        <w:t xml:space="preserve">01/01/2005 </w:t>
-      </w:r>
-      <w:r>
-        <w:rPr>
-          <w:rFonts w:ascii="Arial" w:hAnsi="Arial" w:cs="Arial"/>
-          <w:noProof/>
-          <w:sz w:val="23"/>
-          <w:szCs w:val="23"/>
-        </w:rPr>
-        <w:t>(or start date of program’s data)</w:t>
+        <w:t>Month from report run date</w:t>
       </w:r>
       <w:bookmarkStart w:id="18" w:name="_GoBack"/>
       <w:bookmarkEnd w:id="18"/>
@@ -10547,7 +10434,6 @@
           <w:szCs w:val="23"/>
         </w:rPr>
       </w:pPr>
-      <w:proofErr w:type="spellStart"/>
       <w:r>
         <w:rPr>
           <w:rFonts w:ascii="Arial" w:hAnsi="Arial" w:cs="Arial"/>
@@ -10560,7 +10446,6 @@
         </w:rPr>
         <w:t>db_demo</w:t>
       </w:r>
-      <w:proofErr w:type="spellEnd"/>
       <w:r>
         <w:rPr>
           <w:rFonts w:ascii="Arial" w:hAnsi="Arial" w:cs="Arial"/>
@@ -10816,7 +10701,6 @@
         </w:rPr>
         <w:t xml:space="preserve"> (save as </w:t>
       </w:r>
-      <w:proofErr w:type="spellStart"/>
       <w:r>
         <w:rPr>
           <w:rFonts w:ascii="Arial" w:hAnsi="Arial" w:cs="Arial"/>
@@ -10828,7 +10712,6 @@
         </w:rPr>
         <w:t>influ_contra</w:t>
       </w:r>
-      <w:proofErr w:type="spellEnd"/>
       <w:r>
         <w:rPr>
           <w:rFonts w:ascii="Arial" w:hAnsi="Arial" w:cs="Arial"/>
@@ -10878,7 +10761,6 @@
         </w:rPr>
         <w:t xml:space="preserve"> (save as </w:t>
       </w:r>
-      <w:proofErr w:type="spellStart"/>
       <w:r>
         <w:rPr>
           <w:rFonts w:ascii="Arial" w:hAnsi="Arial" w:cs="Arial"/>
@@ -10890,7 +10772,6 @@
         </w:rPr>
         <w:t>pneumo_contra</w:t>
       </w:r>
-      <w:proofErr w:type="spellEnd"/>
       <w:r>
         <w:rPr>
           <w:rFonts w:ascii="Arial" w:hAnsi="Arial" w:cs="Arial"/>
@@ -10940,7 +10821,6 @@
         </w:rPr>
         <w:t xml:space="preserve"> (save as </w:t>
       </w:r>
-      <w:proofErr w:type="spellStart"/>
       <w:r>
         <w:rPr>
           <w:rFonts w:ascii="Arial" w:hAnsi="Arial" w:cs="Arial"/>
@@ -10952,7 +10832,6 @@
         </w:rPr>
         <w:t>pneumo</w:t>
       </w:r>
-      <w:proofErr w:type="spellEnd"/>
       <w:r>
         <w:rPr>
           <w:rFonts w:ascii="Arial" w:hAnsi="Arial" w:cs="Arial"/>
@@ -11020,7 +10899,6 @@
         </w:rPr>
         <w:t xml:space="preserve"> (save as </w:t>
       </w:r>
-      <w:proofErr w:type="spellStart"/>
       <w:r>
         <w:rPr>
           <w:rFonts w:ascii="Arial" w:hAnsi="Arial" w:cs="Arial"/>
@@ -11032,7 +10910,6 @@
         </w:rPr>
         <w:t>influ</w:t>
       </w:r>
-      <w:proofErr w:type="spellEnd"/>
       <w:r>
         <w:rPr>
           <w:rFonts w:ascii="Arial" w:hAnsi="Arial" w:cs="Arial"/>
@@ -11087,7 +10964,6 @@
           <w:szCs w:val="23"/>
         </w:rPr>
       </w:pPr>
-      <w:proofErr w:type="spellStart"/>
       <w:r>
         <w:rPr>
           <w:rFonts w:ascii="Arial" w:hAnsi="Arial" w:cs="Arial"/>
@@ -11100,7 +10976,6 @@
         </w:rPr>
         <w:t>wound_grid</w:t>
       </w:r>
-      <w:proofErr w:type="spellEnd"/>
     </w:p>
     <w:p>
       <w:pPr>
@@ -11185,7 +11060,6 @@
         </w:rPr>
         <w:t xml:space="preserve">.csv file with file name </w:t>
       </w:r>
-      <w:proofErr w:type="spellStart"/>
       <w:r>
         <w:rPr>
           <w:rFonts w:ascii="Arial" w:hAnsi="Arial" w:cs="Arial"/>
@@ -11219,7 +11093,6 @@
         </w:rPr>
         <w:t>d</w:t>
       </w:r>
-      <w:proofErr w:type="spellEnd"/>
       <w:r>
         <w:rPr>
           <w:rFonts w:ascii="Arial" w:hAnsi="Arial" w:cs="Arial"/>
@@ -11243,25 +11116,45 @@
           <w:szCs w:val="23"/>
         </w:rPr>
       </w:pPr>
-      <w:proofErr w:type="spellStart"/>
-      <w:r>
-        <w:rPr>
-          <w:rFonts w:ascii="Arial" w:hAnsi="Arial" w:cs="Arial"/>
-          <w:b/>
-          <w:bCs/>
-          <w:i/>
-          <w:iCs/>
-          <w:sz w:val="23"/>
-          <w:szCs w:val="23"/>
-        </w:rPr>
-        <w:t>all_census</w:t>
-      </w:r>
-      <w:proofErr w:type="spellEnd"/>
-      <w:r>
-        <w:rPr>
-          <w:rFonts w:ascii="Arial" w:hAnsi="Arial" w:cs="Arial"/>
-          <w:b/>
-          <w:bCs/>
+      <w:r>
+        <w:rPr>
+          <w:rFonts w:ascii="Arial" w:hAnsi="Arial" w:cs="Arial"/>
+          <w:b/>
+          <w:bCs/>
+          <w:i/>
+          <w:iCs/>
+          <w:sz w:val="23"/>
+          <w:szCs w:val="23"/>
+        </w:rPr>
+        <w:t xml:space="preserve">all_census </w:t>
+      </w:r>
+    </w:p>
+    <w:p>
+      <w:pPr>
+        <w:rPr>
+          <w:rFonts w:ascii="Arial" w:hAnsi="Arial" w:cs="Arial"/>
+          <w:i/>
+          <w:iCs/>
+          <w:sz w:val="23"/>
+          <w:szCs w:val="23"/>
+        </w:rPr>
+      </w:pPr>
+      <w:r>
+        <w:rPr>
+          <w:rFonts w:ascii="Arial" w:hAnsi="Arial" w:cs="Arial"/>
+          <w:b/>
+          <w:bCs/>
+          <w:i/>
+          <w:iCs/>
+          <w:sz w:val="23"/>
+          <w:szCs w:val="23"/>
+          <w:u w:val="single"/>
+        </w:rPr>
+        <w:t>Note:</w:t>
+      </w:r>
+      <w:r>
+        <w:rPr>
+          <w:rFonts w:ascii="Arial" w:hAnsi="Arial" w:cs="Arial"/>
           <w:i/>
           <w:iCs/>
           <w:sz w:val="23"/>
@@ -11269,35 +11162,35 @@
         </w:rPr>
         <w:t xml:space="preserve"> </w:t>
       </w:r>
-    </w:p>
-    <w:p>
-      <w:pPr>
-        <w:rPr>
-          <w:rFonts w:ascii="Arial" w:hAnsi="Arial" w:cs="Arial"/>
-          <w:i/>
-          <w:iCs/>
-          <w:sz w:val="23"/>
-          <w:szCs w:val="23"/>
-        </w:rPr>
-      </w:pPr>
-      <w:r>
-        <w:rPr>
-          <w:rFonts w:ascii="Arial" w:hAnsi="Arial" w:cs="Arial"/>
-          <w:b/>
-          <w:bCs/>
-          <w:i/>
-          <w:iCs/>
-          <w:sz w:val="23"/>
-          <w:szCs w:val="23"/>
-          <w:u w:val="single"/>
-        </w:rPr>
-        <w:t>Note:</w:t>
-      </w:r>
-      <w:r>
-        <w:rPr>
-          <w:rFonts w:ascii="Arial" w:hAnsi="Arial" w:cs="Arial"/>
-          <w:i/>
-          <w:iCs/>
+      <w:r>
+        <w:rPr>
+          <w:rFonts w:ascii="Arial" w:hAnsi="Arial" w:cs="Arial"/>
+          <w:i/>
+          <w:iCs/>
+          <w:sz w:val="23"/>
+          <w:szCs w:val="23"/>
+        </w:rPr>
+        <w:t xml:space="preserve">ensure this file is in the folder indicated in the file path you specify with the </w:t>
+      </w:r>
+      <w:r>
+        <w:rPr>
+          <w:rFonts w:ascii="Arial" w:hAnsi="Arial" w:cs="Arial"/>
+          <w:b/>
+          <w:bCs/>
+          <w:color w:val="A8B97F" w:themeColor="accent2"/>
+          <w:sz w:val="23"/>
+          <w:szCs w:val="23"/>
+        </w:rPr>
+        <w:t>daily_census_data</w:t>
+      </w:r>
+      <w:r>
+        <w:rPr>
+          <w:rFonts w:ascii="Arial" w:hAnsi="Arial" w:cs="Arial"/>
+          <w:b/>
+          <w:bCs/>
+          <w:i/>
+          <w:iCs/>
+          <w:color w:val="A8B97F" w:themeColor="accent2"/>
           <w:sz w:val="23"/>
           <w:szCs w:val="23"/>
         </w:rPr>
@@ -11311,32 +11204,49 @@
           <w:sz w:val="23"/>
           <w:szCs w:val="23"/>
         </w:rPr>
-        <w:t xml:space="preserve">ensure this file is in the folder indicated in the file path you specify with the </w:t>
-      </w:r>
-      <w:proofErr w:type="spellStart"/>
-      <w:r>
-        <w:rPr>
-          <w:rFonts w:ascii="Arial" w:hAnsi="Arial" w:cs="Arial"/>
-          <w:b/>
-          <w:bCs/>
+        <w:t xml:space="preserve">variable in the </w:t>
+      </w:r>
+      <w:r>
+        <w:rPr>
+          <w:rFonts w:ascii="Arial" w:hAnsi="Arial" w:cs="Arial"/>
+          <w:i/>
+          <w:iCs/>
           <w:color w:val="A8B97F" w:themeColor="accent2"/>
           <w:sz w:val="23"/>
           <w:szCs w:val="23"/>
         </w:rPr>
-        <w:t>daily_census_data</w:t>
-      </w:r>
-      <w:proofErr w:type="spellEnd"/>
-      <w:r>
-        <w:rPr>
-          <w:rFonts w:ascii="Arial" w:hAnsi="Arial" w:cs="Arial"/>
-          <w:b/>
-          <w:bCs/>
-          <w:i/>
-          <w:iCs/>
+        <w:t xml:space="preserve">file_paths.py </w:t>
+      </w:r>
+      <w:r>
+        <w:rPr>
+          <w:rFonts w:ascii="Arial" w:hAnsi="Arial" w:cs="Arial"/>
+          <w:i/>
+          <w:iCs/>
+          <w:sz w:val="23"/>
+          <w:szCs w:val="23"/>
+        </w:rPr>
+        <w:t xml:space="preserve">file in the </w:t>
+      </w:r>
+      <w:r>
+        <w:rPr>
+          <w:rFonts w:ascii="Arial" w:hAnsi="Arial" w:cs="Arial"/>
+          <w:b/>
+          <w:bCs/>
           <w:color w:val="A8B97F" w:themeColor="accent2"/>
           <w:sz w:val="23"/>
           <w:szCs w:val="23"/>
         </w:rPr>
+        <w:t>db_mgmt\code</w:t>
+      </w:r>
+      <w:r>
+        <w:rPr>
+          <w:rFonts w:ascii="Arial" w:hAnsi="Arial" w:cs="Arial"/>
+          <w:i/>
+          <w:iCs/>
+          <w:color w:val="A8B97F" w:themeColor="accent2"/>
+          <w:sz w:val="23"/>
+          <w:szCs w:val="23"/>
+        </w:rPr>
         <w:t xml:space="preserve"> </w:t>
       </w:r>
       <w:r>
@@ -11347,72 +11257,6 @@
           <w:sz w:val="23"/>
           <w:szCs w:val="23"/>
         </w:rPr>
-        <w:t xml:space="preserve">variable in the </w:t>
-      </w:r>
-      <w:r>
-        <w:rPr>
-          <w:rFonts w:ascii="Arial" w:hAnsi="Arial" w:cs="Arial"/>
-          <w:i/>
-          <w:iCs/>
-          <w:color w:val="A8B97F" w:themeColor="accent2"/>
-          <w:sz w:val="23"/>
-          <w:szCs w:val="23"/>
-        </w:rPr>
-        <w:t xml:space="preserve">file_paths.py </w:t>
-      </w:r>
-      <w:r>
-        <w:rPr>
-          <w:rFonts w:ascii="Arial" w:hAnsi="Arial" w:cs="Arial"/>
-          <w:i/>
-          <w:iCs/>
-          <w:sz w:val="23"/>
-          <w:szCs w:val="23"/>
-        </w:rPr>
-        <w:t xml:space="preserve">file in the </w:t>
-      </w:r>
-      <w:proofErr w:type="spellStart"/>
-      <w:r>
-        <w:rPr>
-          <w:rFonts w:ascii="Arial" w:hAnsi="Arial" w:cs="Arial"/>
-          <w:b/>
-          <w:bCs/>
-          <w:color w:val="A8B97F" w:themeColor="accent2"/>
-          <w:sz w:val="23"/>
-          <w:szCs w:val="23"/>
-        </w:rPr>
-        <w:t>db_mgmt</w:t>
-      </w:r>
-      <w:proofErr w:type="spellEnd"/>
-      <w:r>
-        <w:rPr>
-          <w:rFonts w:ascii="Arial" w:hAnsi="Arial" w:cs="Arial"/>
-          <w:b/>
-          <w:bCs/>
-          <w:color w:val="A8B97F" w:themeColor="accent2"/>
-          <w:sz w:val="23"/>
-          <w:szCs w:val="23"/>
-        </w:rPr>
-        <w:t>\code</w:t>
-      </w:r>
-      <w:r>
-        <w:rPr>
-          <w:rFonts w:ascii="Arial" w:hAnsi="Arial" w:cs="Arial"/>
-          <w:i/>
-          <w:iCs/>
-          <w:color w:val="A8B97F" w:themeColor="accent2"/>
-          <w:sz w:val="23"/>
-          <w:szCs w:val="23"/>
-        </w:rPr>
-        <w:t xml:space="preserve"> </w:t>
-      </w:r>
-      <w:r>
-        <w:rPr>
-          <w:rFonts w:ascii="Arial" w:hAnsi="Arial" w:cs="Arial"/>
-          <w:i/>
-          <w:iCs/>
-          <w:sz w:val="23"/>
-          <w:szCs w:val="23"/>
-        </w:rPr>
         <w:t>folder.</w:t>
       </w:r>
     </w:p>
@@ -11442,31 +11286,17 @@
           <w:szCs w:val="23"/>
         </w:rPr>
       </w:pPr>
-      <w:proofErr w:type="spellStart"/>
-      <w:r>
-        <w:rPr>
-          <w:rFonts w:ascii="Arial" w:hAnsi="Arial" w:cs="Arial"/>
-          <w:b/>
-          <w:bCs/>
-          <w:i/>
-          <w:iCs/>
-          <w:sz w:val="23"/>
-          <w:szCs w:val="23"/>
-        </w:rPr>
-        <w:t>OpenAddress</w:t>
-      </w:r>
-      <w:proofErr w:type="spellEnd"/>
-      <w:r>
-        <w:rPr>
-          <w:rFonts w:ascii="Arial" w:hAnsi="Arial" w:cs="Arial"/>
-          <w:b/>
-          <w:bCs/>
-          <w:i/>
-          <w:iCs/>
-          <w:sz w:val="23"/>
-          <w:szCs w:val="23"/>
-        </w:rPr>
-        <w:t xml:space="preserve"> Geocode File</w:t>
+      <w:r>
+        <w:rPr>
+          <w:rFonts w:ascii="Arial" w:hAnsi="Arial" w:cs="Arial"/>
+          <w:b/>
+          <w:bCs/>
+          <w:i/>
+          <w:iCs/>
+          <w:sz w:val="23"/>
+          <w:szCs w:val="23"/>
+        </w:rPr>
+        <w:t>OpenAddress Geocode File</w:t>
       </w:r>
       <w:r>
         <w:rPr>
@@ -11564,7 +11394,6 @@
         </w:rPr>
         <w:t xml:space="preserve"> ensure this file is in the folder indicated in the file path you specify with the </w:t>
       </w:r>
-      <w:proofErr w:type="spellStart"/>
       <w:r>
         <w:rPr>
           <w:rFonts w:ascii="Arial" w:hAnsi="Arial" w:cs="Arial"/>
@@ -11576,7 +11405,6 @@
         </w:rPr>
         <w:t>statewide_geocoding</w:t>
       </w:r>
-      <w:proofErr w:type="spellEnd"/>
       <w:r>
         <w:rPr>
           <w:rFonts w:ascii="Arial" w:hAnsi="Arial" w:cs="Arial"/>
@@ -11621,7 +11449,6 @@
         </w:rPr>
         <w:t xml:space="preserve">file in the </w:t>
       </w:r>
-      <w:proofErr w:type="spellStart"/>
       <w:r>
         <w:rPr>
           <w:rFonts w:ascii="Arial" w:hAnsi="Arial" w:cs="Arial"/>
@@ -11631,29 +11458,141 @@
           <w:sz w:val="23"/>
           <w:szCs w:val="23"/>
         </w:rPr>
-        <w:t>db_mgmt</w:t>
-      </w:r>
-      <w:proofErr w:type="spellEnd"/>
-      <w:r>
-        <w:rPr>
-          <w:rFonts w:ascii="Arial" w:hAnsi="Arial" w:cs="Arial"/>
-          <w:b/>
-          <w:bCs/>
+        <w:t>db_mgmt\code</w:t>
+      </w:r>
+      <w:r>
+        <w:rPr>
+          <w:rFonts w:ascii="Arial" w:hAnsi="Arial" w:cs="Arial"/>
+          <w:i/>
+          <w:iCs/>
           <w:color w:val="A8B97F" w:themeColor="accent2"/>
           <w:sz w:val="23"/>
           <w:szCs w:val="23"/>
         </w:rPr>
-        <w:t>\code</w:t>
-      </w:r>
-      <w:r>
-        <w:rPr>
-          <w:rFonts w:ascii="Arial" w:hAnsi="Arial" w:cs="Arial"/>
-          <w:i/>
-          <w:iCs/>
+        <w:t xml:space="preserve"> </w:t>
+      </w:r>
+      <w:r>
+        <w:rPr>
+          <w:rFonts w:ascii="Arial" w:hAnsi="Arial" w:cs="Arial"/>
+          <w:i/>
+          <w:iCs/>
+          <w:sz w:val="23"/>
+          <w:szCs w:val="23"/>
+        </w:rPr>
+        <w:t>folder.</w:t>
+      </w:r>
+    </w:p>
+    <w:p>
+      <w:pPr>
+        <w:rPr>
+          <w:rFonts w:ascii="Arial" w:hAnsi="Arial" w:cs="Arial"/>
+          <w:b/>
+          <w:bCs/>
+          <w:i/>
+          <w:iCs/>
+          <w:sz w:val="23"/>
+          <w:szCs w:val="23"/>
+        </w:rPr>
+      </w:pPr>
+      <w:r>
+        <w:rPr>
+          <w:rFonts w:ascii="Arial" w:hAnsi="Arial" w:cs="Arial"/>
+          <w:b/>
+          <w:bCs/>
+          <w:i/>
+          <w:iCs/>
+          <w:sz w:val="23"/>
+          <w:szCs w:val="23"/>
+        </w:rPr>
+        <w:t>ICD10 File</w:t>
+      </w:r>
+    </w:p>
+    <w:p>
+      <w:pPr>
+        <w:rPr>
+          <w:rFonts w:ascii="Arial" w:hAnsi="Arial" w:cs="Arial"/>
+          <w:sz w:val="23"/>
+          <w:szCs w:val="23"/>
+        </w:rPr>
+      </w:pPr>
+      <w:r>
+        <w:rPr>
+          <w:rFonts w:ascii="Arial" w:hAnsi="Arial" w:cs="Arial"/>
+          <w:sz w:val="23"/>
+          <w:szCs w:val="23"/>
+        </w:rPr>
+        <w:t>The included list of ICD10 code</w:t>
+      </w:r>
+      <w:r>
+        <w:rPr>
+          <w:rFonts w:ascii="Arial" w:hAnsi="Arial" w:cs="Arial"/>
+          <w:sz w:val="23"/>
+          <w:szCs w:val="23"/>
+        </w:rPr>
+        <w:t>s</w:t>
+      </w:r>
+      <w:r>
+        <w:rPr>
+          <w:rFonts w:ascii="Arial" w:hAnsi="Arial" w:cs="Arial"/>
+          <w:sz w:val="23"/>
+          <w:szCs w:val="23"/>
+        </w:rPr>
+        <w:t xml:space="preserve"> in a csv.</w:t>
+      </w:r>
+    </w:p>
+    <w:p>
+      <w:pPr>
+        <w:rPr>
+          <w:rFonts w:ascii="Arial" w:hAnsi="Arial" w:cs="Arial"/>
+          <w:i/>
+          <w:iCs/>
+          <w:sz w:val="23"/>
+          <w:szCs w:val="23"/>
+        </w:rPr>
+      </w:pPr>
+      <w:r>
+        <w:rPr>
+          <w:rFonts w:ascii="Arial" w:hAnsi="Arial" w:cs="Arial"/>
+          <w:i/>
+          <w:iCs/>
+          <w:sz w:val="23"/>
+          <w:szCs w:val="23"/>
+          <w:u w:val="single"/>
+        </w:rPr>
+        <w:t>Note:</w:t>
+      </w:r>
+      <w:r>
+        <w:rPr>
+          <w:rFonts w:ascii="Arial" w:hAnsi="Arial" w:cs="Arial"/>
+          <w:i/>
+          <w:iCs/>
+          <w:sz w:val="23"/>
+          <w:szCs w:val="23"/>
+        </w:rPr>
+        <w:t xml:space="preserve"> ensure this file is in the folder indicated in the file path you specify with the </w:t>
+      </w:r>
+      <w:r>
+        <w:rPr>
+          <w:rFonts w:ascii="Arial" w:hAnsi="Arial" w:cs="Arial"/>
+          <w:b/>
+          <w:bCs/>
           <w:color w:val="A8B97F" w:themeColor="accent2"/>
           <w:sz w:val="23"/>
           <w:szCs w:val="23"/>
         </w:rPr>
+        <w:t>icd_10_file</w:t>
+      </w:r>
+      <w:r>
+        <w:rPr>
+          <w:rFonts w:ascii="Arial" w:hAnsi="Arial" w:cs="Arial"/>
+          <w:b/>
+          <w:bCs/>
+          <w:i/>
+          <w:iCs/>
+          <w:color w:val="A8B97F" w:themeColor="accent2"/>
+          <w:sz w:val="23"/>
+          <w:szCs w:val="23"/>
+        </w:rPr>
         <w:t xml:space="preserve"> </w:t>
       </w:r>
       <w:r>
@@ -11664,176 +11603,39 @@
           <w:sz w:val="23"/>
           <w:szCs w:val="23"/>
         </w:rPr>
-        <w:t>folder.</w:t>
-      </w:r>
-    </w:p>
-    <w:p>
-      <w:pPr>
-        <w:rPr>
-          <w:rFonts w:ascii="Arial" w:hAnsi="Arial" w:cs="Arial"/>
-          <w:b/>
-          <w:bCs/>
-          <w:i/>
-          <w:iCs/>
-          <w:sz w:val="23"/>
-          <w:szCs w:val="23"/>
-        </w:rPr>
-      </w:pPr>
-      <w:r>
-        <w:rPr>
-          <w:rFonts w:ascii="Arial" w:hAnsi="Arial" w:cs="Arial"/>
-          <w:b/>
-          <w:bCs/>
-          <w:i/>
-          <w:iCs/>
-          <w:sz w:val="23"/>
-          <w:szCs w:val="23"/>
-        </w:rPr>
-        <w:t>ICD10 File</w:t>
-      </w:r>
-    </w:p>
-    <w:p>
-      <w:pPr>
-        <w:rPr>
-          <w:rFonts w:ascii="Arial" w:hAnsi="Arial" w:cs="Arial"/>
-          <w:sz w:val="23"/>
-          <w:szCs w:val="23"/>
-        </w:rPr>
-      </w:pPr>
-      <w:r>
-        <w:rPr>
-          <w:rFonts w:ascii="Arial" w:hAnsi="Arial" w:cs="Arial"/>
-          <w:sz w:val="23"/>
-          <w:szCs w:val="23"/>
-        </w:rPr>
-        <w:t>The included list of ICD10 code</w:t>
-      </w:r>
-      <w:r>
-        <w:rPr>
-          <w:rFonts w:ascii="Arial" w:hAnsi="Arial" w:cs="Arial"/>
-          <w:sz w:val="23"/>
-          <w:szCs w:val="23"/>
-        </w:rPr>
-        <w:t>s</w:t>
-      </w:r>
-      <w:r>
-        <w:rPr>
-          <w:rFonts w:ascii="Arial" w:hAnsi="Arial" w:cs="Arial"/>
-          <w:sz w:val="23"/>
-          <w:szCs w:val="23"/>
-        </w:rPr>
-        <w:t xml:space="preserve"> in a csv.</w:t>
-      </w:r>
-    </w:p>
-    <w:p>
-      <w:pPr>
-        <w:rPr>
-          <w:rFonts w:ascii="Arial" w:hAnsi="Arial" w:cs="Arial"/>
-          <w:i/>
-          <w:iCs/>
-          <w:sz w:val="23"/>
-          <w:szCs w:val="23"/>
-        </w:rPr>
-      </w:pPr>
-      <w:r>
-        <w:rPr>
-          <w:rFonts w:ascii="Arial" w:hAnsi="Arial" w:cs="Arial"/>
-          <w:i/>
-          <w:iCs/>
-          <w:sz w:val="23"/>
-          <w:szCs w:val="23"/>
-          <w:u w:val="single"/>
-        </w:rPr>
-        <w:t>Note:</w:t>
-      </w:r>
-      <w:r>
-        <w:rPr>
-          <w:rFonts w:ascii="Arial" w:hAnsi="Arial" w:cs="Arial"/>
-          <w:i/>
-          <w:iCs/>
-          <w:sz w:val="23"/>
-          <w:szCs w:val="23"/>
-        </w:rPr>
-        <w:t xml:space="preserve"> ensure this file is in the folder indicated in the file path you specify with the </w:t>
-      </w:r>
-      <w:r>
-        <w:rPr>
-          <w:rFonts w:ascii="Arial" w:hAnsi="Arial" w:cs="Arial"/>
-          <w:b/>
-          <w:bCs/>
+        <w:t xml:space="preserve">variable in the </w:t>
+      </w:r>
+      <w:r>
+        <w:rPr>
+          <w:rFonts w:ascii="Arial" w:hAnsi="Arial" w:cs="Arial"/>
+          <w:i/>
+          <w:iCs/>
           <w:color w:val="A8B97F" w:themeColor="accent2"/>
           <w:sz w:val="23"/>
           <w:szCs w:val="23"/>
         </w:rPr>
-        <w:t>icd_10_file</w:t>
-      </w:r>
-      <w:r>
-        <w:rPr>
-          <w:rFonts w:ascii="Arial" w:hAnsi="Arial" w:cs="Arial"/>
-          <w:b/>
-          <w:bCs/>
-          <w:i/>
-          <w:iCs/>
+        <w:t xml:space="preserve">file_paths.py </w:t>
+      </w:r>
+      <w:r>
+        <w:rPr>
+          <w:rFonts w:ascii="Arial" w:hAnsi="Arial" w:cs="Arial"/>
+          <w:i/>
+          <w:iCs/>
+          <w:sz w:val="23"/>
+          <w:szCs w:val="23"/>
+        </w:rPr>
+        <w:t xml:space="preserve">file in the </w:t>
+      </w:r>
+      <w:r>
+        <w:rPr>
+          <w:rFonts w:ascii="Arial" w:hAnsi="Arial" w:cs="Arial"/>
+          <w:b/>
+          <w:bCs/>
           <w:color w:val="A8B97F" w:themeColor="accent2"/>
           <w:sz w:val="23"/>
           <w:szCs w:val="23"/>
         </w:rPr>
-        <w:t xml:space="preserve"> </w:t>
-      </w:r>
-      <w:r>
-        <w:rPr>
-          <w:rFonts w:ascii="Arial" w:hAnsi="Arial" w:cs="Arial"/>
-          <w:i/>
-          <w:iCs/>
-          <w:sz w:val="23"/>
-          <w:szCs w:val="23"/>
-        </w:rPr>
-        <w:t xml:space="preserve">variable in the </w:t>
-      </w:r>
-      <w:r>
-        <w:rPr>
-          <w:rFonts w:ascii="Arial" w:hAnsi="Arial" w:cs="Arial"/>
-          <w:i/>
-          <w:iCs/>
-          <w:color w:val="A8B97F" w:themeColor="accent2"/>
-          <w:sz w:val="23"/>
-          <w:szCs w:val="23"/>
-        </w:rPr>
-        <w:t xml:space="preserve">file_paths.py </w:t>
-      </w:r>
-      <w:r>
-        <w:rPr>
-          <w:rFonts w:ascii="Arial" w:hAnsi="Arial" w:cs="Arial"/>
-          <w:i/>
-          <w:iCs/>
-          <w:sz w:val="23"/>
-          <w:szCs w:val="23"/>
-        </w:rPr>
-        <w:t xml:space="preserve">file in the </w:t>
-      </w:r>
-      <w:proofErr w:type="spellStart"/>
-      <w:r>
-        <w:rPr>
-          <w:rFonts w:ascii="Arial" w:hAnsi="Arial" w:cs="Arial"/>
-          <w:b/>
-          <w:bCs/>
-          <w:color w:val="A8B97F" w:themeColor="accent2"/>
-          <w:sz w:val="23"/>
-          <w:szCs w:val="23"/>
-        </w:rPr>
-        <w:t>db_mgmt</w:t>
-      </w:r>
-      <w:proofErr w:type="spellEnd"/>
-      <w:r>
-        <w:rPr>
-          <w:rFonts w:ascii="Arial" w:hAnsi="Arial" w:cs="Arial"/>
-          <w:b/>
-          <w:bCs/>
-          <w:color w:val="A8B97F" w:themeColor="accent2"/>
-          <w:sz w:val="23"/>
-          <w:szCs w:val="23"/>
-        </w:rPr>
-        <w:t>\code</w:t>
+        <w:t>db_mgmt\code</w:t>
       </w:r>
       <w:r>
         <w:rPr>
@@ -11913,18 +11715,8 @@
           <w:sz w:val="23"/>
           <w:szCs w:val="23"/>
         </w:rPr>
-        <w:t xml:space="preserve">Any member id/participant id column is renamed to </w:t>
-      </w:r>
-      <w:proofErr w:type="spellStart"/>
-      <w:r>
-        <w:rPr>
-          <w:rFonts w:ascii="Arial" w:hAnsi="Arial" w:cs="Arial"/>
-          <w:sz w:val="23"/>
-          <w:szCs w:val="23"/>
-        </w:rPr>
-        <w:t>member_id</w:t>
-      </w:r>
-      <w:proofErr w:type="spellEnd"/>
+        <w:t>Any member id/participant id column is renamed to member_id</w:t>
+      </w:r>
       <w:r>
         <w:rPr>
           <w:rFonts w:ascii="Arial" w:hAnsi="Arial" w:cs="Arial"/>
@@ -12021,25 +11813,7 @@
           <w:sz w:val="23"/>
           <w:szCs w:val="23"/>
         </w:rPr>
-        <w:t>Camel Case (CamelCase) column names are broken up with an underscore (</w:t>
-      </w:r>
-      <w:proofErr w:type="spellStart"/>
-      <w:r>
-        <w:rPr>
-          <w:rFonts w:ascii="Arial" w:hAnsi="Arial" w:cs="Arial"/>
-          <w:sz w:val="23"/>
-          <w:szCs w:val="23"/>
-        </w:rPr>
-        <w:t>camel_case</w:t>
-      </w:r>
-      <w:proofErr w:type="spellEnd"/>
-      <w:r>
-        <w:rPr>
-          <w:rFonts w:ascii="Arial" w:hAnsi="Arial" w:cs="Arial"/>
-          <w:sz w:val="23"/>
-          <w:szCs w:val="23"/>
-        </w:rPr>
-        <w:t>).</w:t>
+        <w:t>Camel Case (CamelCase) column names are broken up with an underscore (camel_case).</w:t>
       </w:r>
     </w:p>
     <w:p>
@@ -12190,114 +11964,24 @@
           <w:sz w:val="23"/>
           <w:szCs w:val="23"/>
         </w:rPr>
-        <w:t xml:space="preserve"> from the address column and merged with the address_2 column to create a unit column. Catches all Apt, </w:t>
-      </w:r>
-      <w:proofErr w:type="spellStart"/>
-      <w:r>
-        <w:rPr>
-          <w:rFonts w:ascii="Arial" w:hAnsi="Arial" w:cs="Arial"/>
-          <w:sz w:val="23"/>
-          <w:szCs w:val="23"/>
-        </w:rPr>
-        <w:t>Flr</w:t>
-      </w:r>
-      <w:proofErr w:type="spellEnd"/>
-      <w:r>
-        <w:rPr>
-          <w:rFonts w:ascii="Arial" w:hAnsi="Arial" w:cs="Arial"/>
-          <w:sz w:val="23"/>
-          <w:szCs w:val="23"/>
-        </w:rPr>
-        <w:t xml:space="preserve">, Fl, Box, </w:t>
-      </w:r>
-      <w:proofErr w:type="spellStart"/>
-      <w:r>
-        <w:rPr>
-          <w:rFonts w:ascii="Arial" w:hAnsi="Arial" w:cs="Arial"/>
-          <w:sz w:val="23"/>
-          <w:szCs w:val="23"/>
-        </w:rPr>
-        <w:t>Bldg</w:t>
-      </w:r>
-      <w:proofErr w:type="spellEnd"/>
-      <w:r>
-        <w:rPr>
-          <w:rFonts w:ascii="Arial" w:hAnsi="Arial" w:cs="Arial"/>
-          <w:sz w:val="23"/>
-          <w:szCs w:val="23"/>
-        </w:rPr>
-        <w:t>, Unit, and # related information.</w:t>
-      </w:r>
-    </w:p>
-    <w:p>
-      <w:pPr>
-        <w:rPr>
-          <w:rFonts w:ascii="Arial" w:hAnsi="Arial" w:cs="Arial"/>
-          <w:sz w:val="23"/>
-          <w:szCs w:val="23"/>
-        </w:rPr>
-      </w:pPr>
-      <w:r>
-        <w:rPr>
-          <w:rFonts w:ascii="Arial" w:hAnsi="Arial" w:cs="Arial"/>
-          <w:sz w:val="23"/>
-          <w:szCs w:val="23"/>
-        </w:rPr>
-        <w:t xml:space="preserve">Addresses have their latitude and longitude geocoded using either the </w:t>
-      </w:r>
-      <w:proofErr w:type="spellStart"/>
-      <w:r>
-        <w:rPr>
-          <w:rFonts w:ascii="Arial" w:hAnsi="Arial" w:cs="Arial"/>
-          <w:sz w:val="23"/>
-          <w:szCs w:val="23"/>
-        </w:rPr>
-        <w:t>OpenAddress</w:t>
-      </w:r>
-      <w:proofErr w:type="spellEnd"/>
-      <w:r>
-        <w:rPr>
-          <w:rFonts w:ascii="Arial" w:hAnsi="Arial" w:cs="Arial"/>
-          <w:sz w:val="23"/>
-          <w:szCs w:val="23"/>
-        </w:rPr>
-        <w:t xml:space="preserve"> data file or the </w:t>
-      </w:r>
-      <w:proofErr w:type="spellStart"/>
-      <w:r>
-        <w:rPr>
-          <w:rFonts w:ascii="Arial" w:hAnsi="Arial" w:cs="Arial"/>
-          <w:sz w:val="23"/>
-          <w:szCs w:val="23"/>
-        </w:rPr>
-        <w:t>Nominatim</w:t>
-      </w:r>
-      <w:proofErr w:type="spellEnd"/>
-      <w:r>
-        <w:rPr>
-          <w:rFonts w:ascii="Arial" w:hAnsi="Arial" w:cs="Arial"/>
-          <w:sz w:val="23"/>
-          <w:szCs w:val="23"/>
-        </w:rPr>
-        <w:t xml:space="preserve"> geolocator via the </w:t>
-      </w:r>
-      <w:proofErr w:type="spellStart"/>
-      <w:r>
-        <w:rPr>
-          <w:rFonts w:ascii="Arial" w:hAnsi="Arial" w:cs="Arial"/>
-          <w:sz w:val="23"/>
-          <w:szCs w:val="23"/>
-        </w:rPr>
-        <w:t>geopy</w:t>
-      </w:r>
-      <w:proofErr w:type="spellEnd"/>
-      <w:r>
-        <w:rPr>
-          <w:rFonts w:ascii="Arial" w:hAnsi="Arial" w:cs="Arial"/>
-          <w:sz w:val="23"/>
-          <w:szCs w:val="23"/>
-        </w:rPr>
-        <w:t xml:space="preserve"> package.</w:t>
+        <w:t xml:space="preserve"> from the address column and merged with the address_2 column to create a unit column. Catches all Apt, Flr, Fl, Box, Bldg, Unit, and # related information.</w:t>
+      </w:r>
+    </w:p>
+    <w:p>
+      <w:pPr>
+        <w:rPr>
+          <w:rFonts w:ascii="Arial" w:hAnsi="Arial" w:cs="Arial"/>
+          <w:sz w:val="23"/>
+          <w:szCs w:val="23"/>
+        </w:rPr>
+      </w:pPr>
+      <w:r>
+        <w:rPr>
+          <w:rFonts w:ascii="Arial" w:hAnsi="Arial" w:cs="Arial"/>
+          <w:sz w:val="23"/>
+          <w:szCs w:val="23"/>
+        </w:rPr>
+        <w:t>Addresses have their latitude and longitude geocoded using either the OpenAddress data file or the Nominatim geolocator via the geopy package.</w:t>
       </w:r>
     </w:p>
     <w:p>
@@ -12332,7 +12016,6 @@
         </w:rPr>
         <w:t xml:space="preserve"> be parsed by these two methods are added to the file indicated in the file path specified by the </w:t>
       </w:r>
-      <w:proofErr w:type="spellStart"/>
       <w:r>
         <w:rPr>
           <w:rFonts w:ascii="Arial" w:hAnsi="Arial" w:cs="Arial"/>
@@ -12344,7 +12027,6 @@
         </w:rPr>
         <w:t>non_geopy_addresses</w:t>
       </w:r>
-      <w:proofErr w:type="spellEnd"/>
       <w:r>
         <w:rPr>
           <w:rFonts w:ascii="Arial" w:hAnsi="Arial" w:cs="Arial"/>
@@ -12421,19 +12103,127 @@
         </w:rPr>
         <w:t xml:space="preserve"> geocoder and then added to the </w:t>
       </w:r>
-      <w:proofErr w:type="spellStart"/>
-      <w:r>
-        <w:rPr>
-          <w:rFonts w:ascii="Arial" w:hAnsi="Arial" w:cs="Arial"/>
-          <w:sz w:val="23"/>
-          <w:szCs w:val="23"/>
-        </w:rPr>
-        <w:t>OpenAddress</w:t>
-      </w:r>
-      <w:proofErr w:type="spellEnd"/>
-      <w:r>
-        <w:rPr>
-          <w:rFonts w:ascii="Arial" w:hAnsi="Arial" w:cs="Arial"/>
+      <w:r>
+        <w:rPr>
+          <w:rFonts w:ascii="Arial" w:hAnsi="Arial" w:cs="Arial"/>
+          <w:sz w:val="23"/>
+          <w:szCs w:val="23"/>
+        </w:rPr>
+        <w:t xml:space="preserve">OpenAddress </w:t>
+      </w:r>
+      <w:r>
+        <w:rPr>
+          <w:rFonts w:ascii="Arial" w:hAnsi="Arial" w:cs="Arial"/>
+          <w:sz w:val="23"/>
+          <w:szCs w:val="23"/>
+        </w:rPr>
+        <w:t>file locally. Next time the addresses are updated, they will be geocoded.</w:t>
+      </w:r>
+    </w:p>
+    <w:p>
+      <w:pPr>
+        <w:rPr>
+          <w:rFonts w:ascii="Arial" w:hAnsi="Arial" w:cs="Arial"/>
+          <w:b/>
+          <w:bCs/>
+          <w:sz w:val="23"/>
+          <w:szCs w:val="23"/>
+        </w:rPr>
+      </w:pPr>
+      <w:r>
+        <w:rPr>
+          <w:rFonts w:ascii="Arial" w:hAnsi="Arial" w:cs="Arial"/>
+          <w:b/>
+          <w:bCs/>
+          <w:color w:val="00B050"/>
+          <w:sz w:val="23"/>
+          <w:szCs w:val="23"/>
+        </w:rPr>
+        <w:t>Inpatient</w:t>
+      </w:r>
+      <w:r>
+        <w:rPr>
+          <w:rFonts w:ascii="Arial" w:hAnsi="Arial" w:cs="Arial"/>
+          <w:b/>
+          <w:bCs/>
+          <w:sz w:val="23"/>
+          <w:szCs w:val="23"/>
+        </w:rPr>
+        <w:t>/</w:t>
+      </w:r>
+      <w:r>
+        <w:rPr>
+          <w:rFonts w:ascii="Arial" w:hAnsi="Arial" w:cs="Arial"/>
+          <w:b/>
+          <w:bCs/>
+          <w:color w:val="00B050"/>
+          <w:sz w:val="23"/>
+          <w:szCs w:val="23"/>
+        </w:rPr>
+        <w:t>Claims</w:t>
+      </w:r>
+      <w:r>
+        <w:rPr>
+          <w:rFonts w:ascii="Arial" w:hAnsi="Arial" w:cs="Arial"/>
+          <w:b/>
+          <w:bCs/>
+          <w:color w:val="00B050"/>
+          <w:sz w:val="23"/>
+          <w:szCs w:val="23"/>
+        </w:rPr>
+        <w:t>_Detail</w:t>
+      </w:r>
+      <w:r>
+        <w:rPr>
+          <w:rFonts w:ascii="Arial" w:hAnsi="Arial" w:cs="Arial"/>
+          <w:b/>
+          <w:bCs/>
+          <w:sz w:val="23"/>
+          <w:szCs w:val="23"/>
+        </w:rPr>
+        <w:t>/</w:t>
+      </w:r>
+      <w:r>
+        <w:rPr>
+          <w:rFonts w:ascii="Arial" w:hAnsi="Arial" w:cs="Arial"/>
+          <w:b/>
+          <w:bCs/>
+          <w:color w:val="00B050"/>
+          <w:sz w:val="23"/>
+          <w:szCs w:val="23"/>
+        </w:rPr>
+        <w:t>Admission_Claims</w:t>
+      </w:r>
+    </w:p>
+    <w:p>
+      <w:pPr>
+        <w:rPr>
+          <w:rFonts w:ascii="Arial" w:hAnsi="Arial" w:cs="Arial"/>
+          <w:sz w:val="23"/>
+          <w:szCs w:val="23"/>
+        </w:rPr>
+      </w:pPr>
+      <w:r>
+        <w:rPr>
+          <w:rFonts w:ascii="Arial" w:hAnsi="Arial" w:cs="Arial"/>
+          <w:sz w:val="23"/>
+          <w:szCs w:val="23"/>
+        </w:rPr>
+        <w:t xml:space="preserve">Some common facility names are replaced in utilization/claims files to make merging the tables easier. A list can be found in any of the related </w:t>
+      </w:r>
+      <w:r>
+        <w:rPr>
+          <w:rFonts w:ascii="Arial" w:hAnsi="Arial" w:cs="Arial"/>
+          <w:color w:val="A8B97F" w:themeColor="accent2"/>
+          <w:sz w:val="23"/>
+          <w:szCs w:val="23"/>
+        </w:rPr>
+        <w:t>process_</w:t>
+      </w:r>
+      <w:r>
+        <w:rPr>
+          <w:rFonts w:ascii="Arial" w:hAnsi="Arial" w:cs="Arial"/>
+          <w:color w:val="5B6345" w:themeColor="accent5" w:themeShade="BF"/>
           <w:sz w:val="23"/>
           <w:szCs w:val="23"/>
         </w:rPr>
@@ -12445,20 +12235,61 @@
           <w:sz w:val="23"/>
           <w:szCs w:val="23"/>
         </w:rPr>
-        <w:t>file locally. Next time the addresses are updated, they will be geocoded.</w:t>
-      </w:r>
-    </w:p>
-    <w:p>
-      <w:pPr>
-        <w:rPr>
-          <w:rFonts w:ascii="Arial" w:hAnsi="Arial" w:cs="Arial"/>
-          <w:b/>
-          <w:bCs/>
-          <w:sz w:val="23"/>
-          <w:szCs w:val="23"/>
-        </w:rPr>
-      </w:pPr>
-      <w:r>
+        <w:t>files.</w:t>
+      </w:r>
+    </w:p>
+    <w:p>
+      <w:pPr>
+        <w:rPr>
+          <w:rFonts w:ascii="Arial" w:hAnsi="Arial" w:cs="Arial"/>
+          <w:sz w:val="23"/>
+          <w:szCs w:val="23"/>
+        </w:rPr>
+      </w:pPr>
+      <w:r>
+        <w:rPr>
+          <w:rFonts w:ascii="Arial" w:hAnsi="Arial" w:cs="Arial"/>
+          <w:sz w:val="23"/>
+          <w:szCs w:val="23"/>
+        </w:rPr>
+        <w:t xml:space="preserve">The Admission Changes file is used to track only ALF </w:t>
+      </w:r>
+      <w:r>
+        <w:rPr>
+          <w:rFonts w:ascii="Arial" w:hAnsi="Arial" w:cs="Arial"/>
+          <w:sz w:val="23"/>
+          <w:szCs w:val="23"/>
+        </w:rPr>
+        <w:t>admissions</w:t>
+      </w:r>
+      <w:r>
+        <w:rPr>
+          <w:rFonts w:ascii="Arial" w:hAnsi="Arial" w:cs="Arial"/>
+          <w:sz w:val="23"/>
+          <w:szCs w:val="23"/>
+        </w:rPr>
+        <w:t>. The discharge type column is broken into discharge type and discharge facility.</w:t>
+      </w:r>
+    </w:p>
+    <w:p>
+      <w:pPr>
+        <w:rPr>
+          <w:rFonts w:ascii="Arial" w:hAnsi="Arial" w:cs="Arial"/>
+          <w:sz w:val="23"/>
+          <w:szCs w:val="23"/>
+        </w:rPr>
+      </w:pPr>
+      <w:r>
+        <w:rPr>
+          <w:rFonts w:ascii="Arial" w:hAnsi="Arial" w:cs="Arial"/>
+          <w:sz w:val="23"/>
+          <w:szCs w:val="23"/>
+        </w:rPr>
+        <w:t>Admission within 6 months of enrollment and day of the week information is added to utilization data.</w:t>
+      </w:r>
+    </w:p>
+    <w:p>
+      <w:pPr>
         <w:rPr>
           <w:rFonts w:ascii="Arial" w:hAnsi="Arial" w:cs="Arial"/>
           <w:b/>
@@ -12467,7 +12298,188 @@
           <w:sz w:val="23"/>
           <w:szCs w:val="23"/>
         </w:rPr>
-        <w:t>Inpatient</w:t>
+      </w:pPr>
+      <w:r>
+        <w:rPr>
+          <w:rFonts w:ascii="Arial" w:hAnsi="Arial" w:cs="Arial"/>
+          <w:b/>
+          <w:bCs/>
+          <w:color w:val="00B050"/>
+          <w:sz w:val="23"/>
+          <w:szCs w:val="23"/>
+        </w:rPr>
+        <w:t>Authorizations</w:t>
+      </w:r>
+    </w:p>
+    <w:p>
+      <w:pPr>
+        <w:rPr>
+          <w:rFonts w:ascii="Arial" w:hAnsi="Arial" w:cs="Arial"/>
+          <w:sz w:val="23"/>
+          <w:szCs w:val="23"/>
+        </w:rPr>
+      </w:pPr>
+      <w:r>
+        <w:rPr>
+          <w:rFonts w:ascii="Arial" w:hAnsi="Arial" w:cs="Arial"/>
+          <w:sz w:val="23"/>
+          <w:szCs w:val="23"/>
+        </w:rPr>
+        <w:t xml:space="preserve">Service and Authorization codes are replaced with the description of the code. Prevents needing to look them up </w:t>
+      </w:r>
+      <w:r>
+        <w:rPr>
+          <w:rFonts w:ascii="Arial" w:hAnsi="Arial" w:cs="Arial"/>
+          <w:sz w:val="23"/>
+          <w:szCs w:val="23"/>
+        </w:rPr>
+        <w:t>later</w:t>
+      </w:r>
+      <w:r>
+        <w:rPr>
+          <w:rFonts w:ascii="Arial" w:hAnsi="Arial" w:cs="Arial"/>
+          <w:sz w:val="23"/>
+          <w:szCs w:val="23"/>
+        </w:rPr>
+        <w:t>, which often occurs.</w:t>
+      </w:r>
+    </w:p>
+    <w:p>
+      <w:pPr>
+        <w:rPr>
+          <w:rFonts w:ascii="Arial" w:hAnsi="Arial" w:cs="Arial"/>
+          <w:b/>
+          <w:bCs/>
+          <w:color w:val="00B050"/>
+          <w:sz w:val="23"/>
+          <w:szCs w:val="23"/>
+        </w:rPr>
+      </w:pPr>
+      <w:r>
+        <w:rPr>
+          <w:rFonts w:ascii="Arial" w:hAnsi="Arial" w:cs="Arial"/>
+          <w:b/>
+          <w:bCs/>
+          <w:color w:val="00B050"/>
+          <w:sz w:val="23"/>
+          <w:szCs w:val="23"/>
+        </w:rPr>
+        <w:t>Demographics</w:t>
+      </w:r>
+    </w:p>
+    <w:p>
+      <w:pPr>
+        <w:rPr>
+          <w:rFonts w:ascii="Arial" w:hAnsi="Arial" w:cs="Arial"/>
+          <w:sz w:val="23"/>
+          <w:szCs w:val="23"/>
+        </w:rPr>
+      </w:pPr>
+      <w:r>
+        <w:rPr>
+          <w:rFonts w:ascii="Arial" w:hAnsi="Arial" w:cs="Arial"/>
+          <w:sz w:val="23"/>
+          <w:szCs w:val="23"/>
+        </w:rPr>
+        <w:t>The gender column in demographics is converted into a binary column (1: female/0: male).</w:t>
+      </w:r>
+    </w:p>
+    <w:p>
+      <w:pPr>
+        <w:rPr>
+          <w:rFonts w:ascii="Arial" w:hAnsi="Arial" w:cs="Arial"/>
+          <w:b/>
+          <w:bCs/>
+          <w:color w:val="00B050"/>
+          <w:sz w:val="23"/>
+          <w:szCs w:val="23"/>
+        </w:rPr>
+      </w:pPr>
+      <w:r>
+        <w:rPr>
+          <w:rFonts w:ascii="Arial" w:hAnsi="Arial" w:cs="Arial"/>
+          <w:b/>
+          <w:bCs/>
+          <w:color w:val="00B050"/>
+          <w:sz w:val="23"/>
+          <w:szCs w:val="23"/>
+        </w:rPr>
+        <w:t>Enrollment</w:t>
+      </w:r>
+    </w:p>
+    <w:p>
+      <w:pPr>
+        <w:rPr>
+          <w:rFonts w:ascii="Arial" w:hAnsi="Arial" w:cs="Arial"/>
+          <w:sz w:val="23"/>
+          <w:szCs w:val="23"/>
+        </w:rPr>
+      </w:pPr>
+      <w:r>
+        <w:rPr>
+          <w:rFonts w:ascii="Arial" w:hAnsi="Arial" w:cs="Arial"/>
+          <w:sz w:val="23"/>
+          <w:szCs w:val="23"/>
+        </w:rPr>
+        <w:t xml:space="preserve">The Medicaid and Medicare columns in the enrollment file have their numbers replaced with 1 to indicate an id was there and 0 to indicate it was not. </w:t>
+      </w:r>
+      <w:r>
+        <w:rPr>
+          <w:rFonts w:ascii="Arial" w:hAnsi="Arial" w:cs="Arial"/>
+          <w:sz w:val="23"/>
+          <w:szCs w:val="23"/>
+        </w:rPr>
+        <w:t>This lessens the amount of</w:t>
+      </w:r>
+      <w:r>
+        <w:rPr>
+          <w:rFonts w:ascii="Arial" w:hAnsi="Arial" w:cs="Arial"/>
+          <w:sz w:val="23"/>
+          <w:szCs w:val="23"/>
+        </w:rPr>
+        <w:t xml:space="preserve"> PHI in the database.</w:t>
+      </w:r>
+    </w:p>
+    <w:p>
+      <w:pPr>
+        <w:rPr>
+          <w:rFonts w:ascii="Arial" w:hAnsi="Arial" w:cs="Arial"/>
+          <w:b/>
+          <w:bCs/>
+          <w:sz w:val="23"/>
+          <w:szCs w:val="23"/>
+        </w:rPr>
+      </w:pPr>
+      <w:r>
+        <w:rPr>
+          <w:rFonts w:ascii="Arial" w:hAnsi="Arial" w:cs="Arial"/>
+          <w:b/>
+          <w:bCs/>
+          <w:sz w:val="23"/>
+          <w:szCs w:val="23"/>
+        </w:rPr>
+        <w:t>Incidents</w:t>
+      </w:r>
+      <w:r>
+        <w:rPr>
+          <w:rFonts w:ascii="Arial" w:hAnsi="Arial" w:cs="Arial"/>
+          <w:b/>
+          <w:bCs/>
+          <w:sz w:val="23"/>
+          <w:szCs w:val="23"/>
+        </w:rPr>
+        <w:t xml:space="preserve"> (</w:t>
+      </w:r>
+      <w:r>
+        <w:rPr>
+          <w:rFonts w:ascii="Arial" w:hAnsi="Arial" w:cs="Arial"/>
+          <w:b/>
+          <w:bCs/>
+          <w:color w:val="00B050"/>
+          <w:sz w:val="23"/>
+          <w:szCs w:val="23"/>
+        </w:rPr>
+        <w:t>Falls</w:t>
       </w:r>
       <w:r>
         <w:rPr>
@@ -12479,7 +12491,6 @@
         </w:rPr>
         <w:t>/</w:t>
       </w:r>
-      <w:proofErr w:type="spellStart"/>
       <w:r>
         <w:rPr>
           <w:rFonts w:ascii="Arial" w:hAnsi="Arial" w:cs="Arial"/>
@@ -12489,7 +12500,17 @@
           <w:sz w:val="23"/>
           <w:szCs w:val="23"/>
         </w:rPr>
-        <w:t>Claims</w:t>
+        <w:t>Med_Errors</w:t>
+      </w:r>
+      <w:r>
+        <w:rPr>
+          <w:rFonts w:ascii="Arial" w:hAnsi="Arial" w:cs="Arial"/>
+          <w:b/>
+          <w:bCs/>
+          <w:sz w:val="23"/>
+          <w:szCs w:val="23"/>
+        </w:rPr>
+        <w:t>/</w:t>
       </w:r>
       <w:r>
         <w:rPr>
@@ -12500,9 +12521,8 @@
           <w:sz w:val="23"/>
           <w:szCs w:val="23"/>
         </w:rPr>
-        <w:t>_Detail</w:t>
-      </w:r>
-      <w:proofErr w:type="spellEnd"/>
+        <w:t>Burns</w:t>
+      </w:r>
       <w:r>
         <w:rPr>
           <w:rFonts w:ascii="Arial" w:hAnsi="Arial" w:cs="Arial"/>
@@ -12513,7 +12533,6 @@
         </w:rPr>
         <w:t>/</w:t>
       </w:r>
-      <w:proofErr w:type="spellStart"/>
       <w:r>
         <w:rPr>
           <w:rFonts w:ascii="Arial" w:hAnsi="Arial" w:cs="Arial"/>
@@ -12523,105 +12542,19 @@
           <w:sz w:val="23"/>
           <w:szCs w:val="23"/>
         </w:rPr>
-        <w:t>Admission_Claims</w:t>
-      </w:r>
-      <w:proofErr w:type="spellEnd"/>
-    </w:p>
-    <w:p>
-      <w:pPr>
-        <w:rPr>
-          <w:rFonts w:ascii="Arial" w:hAnsi="Arial" w:cs="Arial"/>
-          <w:sz w:val="23"/>
-          <w:szCs w:val="23"/>
-        </w:rPr>
-      </w:pPr>
-      <w:r>
-        <w:rPr>
-          <w:rFonts w:ascii="Arial" w:hAnsi="Arial" w:cs="Arial"/>
-          <w:sz w:val="23"/>
-          <w:szCs w:val="23"/>
-        </w:rPr>
-        <w:t xml:space="preserve">Some common facility names are replaced in utilization/claims files to make merging the tables easier. A list can be found in any of the related </w:t>
-      </w:r>
-      <w:r>
-        <w:rPr>
-          <w:rFonts w:ascii="Arial" w:hAnsi="Arial" w:cs="Arial"/>
-          <w:color w:val="A8B97F" w:themeColor="accent2"/>
-          <w:sz w:val="23"/>
-          <w:szCs w:val="23"/>
-        </w:rPr>
-        <w:t>process_</w:t>
-      </w:r>
-      <w:r>
-        <w:rPr>
-          <w:rFonts w:ascii="Arial" w:hAnsi="Arial" w:cs="Arial"/>
-          <w:color w:val="5B6345" w:themeColor="accent5" w:themeShade="BF"/>
-          <w:sz w:val="23"/>
-          <w:szCs w:val="23"/>
-        </w:rPr>
-        <w:t xml:space="preserve"> </w:t>
-      </w:r>
-      <w:r>
-        <w:rPr>
-          <w:rFonts w:ascii="Arial" w:hAnsi="Arial" w:cs="Arial"/>
-          <w:sz w:val="23"/>
-          <w:szCs w:val="23"/>
-        </w:rPr>
-        <w:t>files.</w:t>
-      </w:r>
-    </w:p>
-    <w:p>
-      <w:pPr>
-        <w:rPr>
-          <w:rFonts w:ascii="Arial" w:hAnsi="Arial" w:cs="Arial"/>
-          <w:sz w:val="23"/>
-          <w:szCs w:val="23"/>
-        </w:rPr>
-      </w:pPr>
-      <w:r>
-        <w:rPr>
-          <w:rFonts w:ascii="Arial" w:hAnsi="Arial" w:cs="Arial"/>
-          <w:sz w:val="23"/>
-          <w:szCs w:val="23"/>
-        </w:rPr>
-        <w:t xml:space="preserve">The Admission Changes file is used to track only ALF </w:t>
-      </w:r>
-      <w:r>
-        <w:rPr>
-          <w:rFonts w:ascii="Arial" w:hAnsi="Arial" w:cs="Arial"/>
-          <w:sz w:val="23"/>
-          <w:szCs w:val="23"/>
-        </w:rPr>
-        <w:t>admissions</w:t>
-      </w:r>
-      <w:r>
-        <w:rPr>
-          <w:rFonts w:ascii="Arial" w:hAnsi="Arial" w:cs="Arial"/>
-          <w:sz w:val="23"/>
-          <w:szCs w:val="23"/>
-        </w:rPr>
-        <w:t>. The discharge type column is broken into discharge type and discharge facility.</w:t>
-      </w:r>
-    </w:p>
-    <w:p>
-      <w:pPr>
-        <w:rPr>
-          <w:rFonts w:ascii="Arial" w:hAnsi="Arial" w:cs="Arial"/>
-          <w:sz w:val="23"/>
-          <w:szCs w:val="23"/>
-        </w:rPr>
-      </w:pPr>
-      <w:r>
-        <w:rPr>
-          <w:rFonts w:ascii="Arial" w:hAnsi="Arial" w:cs="Arial"/>
-          <w:sz w:val="23"/>
-          <w:szCs w:val="23"/>
-        </w:rPr>
-        <w:t>Admission within 6 months of enrollment and day of the week information is added to utilization data.</w:t>
-      </w:r>
-    </w:p>
-    <w:p>
-      <w:pPr>
+        <w:t>Infections</w:t>
+      </w:r>
+      <w:r>
+        <w:rPr>
+          <w:rFonts w:ascii="Arial" w:hAnsi="Arial" w:cs="Arial"/>
+          <w:b/>
+          <w:bCs/>
+          <w:sz w:val="23"/>
+          <w:szCs w:val="23"/>
+        </w:rPr>
+        <w:t>/</w:t>
+      </w:r>
+      <w:r>
         <w:rPr>
           <w:rFonts w:ascii="Arial" w:hAnsi="Arial" w:cs="Arial"/>
           <w:b/>
@@ -12630,6 +12563,45 @@
           <w:sz w:val="23"/>
           <w:szCs w:val="23"/>
         </w:rPr>
+        <w:t>Wounds</w:t>
+      </w:r>
+      <w:r>
+        <w:rPr>
+          <w:rFonts w:ascii="Arial" w:hAnsi="Arial" w:cs="Arial"/>
+          <w:b/>
+          <w:bCs/>
+          <w:sz w:val="23"/>
+          <w:szCs w:val="23"/>
+        </w:rPr>
+        <w:t>)</w:t>
+      </w:r>
+    </w:p>
+    <w:p>
+      <w:pPr>
+        <w:rPr>
+          <w:rFonts w:ascii="Arial" w:hAnsi="Arial" w:cs="Arial"/>
+          <w:sz w:val="23"/>
+          <w:szCs w:val="23"/>
+        </w:rPr>
+      </w:pPr>
+      <w:r>
+        <w:rPr>
+          <w:rFonts w:ascii="Arial" w:hAnsi="Arial" w:cs="Arial"/>
+          <w:sz w:val="23"/>
+          <w:szCs w:val="23"/>
+        </w:rPr>
+        <w:t>All incidents datasets have Yes/No columns converted to 1/0 columns (1: yes/ 0: no)</w:t>
+      </w:r>
+    </w:p>
+    <w:p>
+      <w:pPr>
+        <w:rPr>
+          <w:rFonts w:ascii="Arial" w:hAnsi="Arial" w:cs="Arial"/>
+          <w:b/>
+          <w:bCs/>
+          <w:sz w:val="23"/>
+          <w:szCs w:val="23"/>
+        </w:rPr>
       </w:pPr>
       <w:r>
         <w:rPr>
@@ -12640,44 +12612,57 @@
           <w:sz w:val="23"/>
           <w:szCs w:val="23"/>
         </w:rPr>
-        <w:t>Authorizations</w:t>
-      </w:r>
-    </w:p>
-    <w:p>
-      <w:pPr>
-        <w:rPr>
-          <w:rFonts w:ascii="Arial" w:hAnsi="Arial" w:cs="Arial"/>
-          <w:sz w:val="23"/>
-          <w:szCs w:val="23"/>
-        </w:rPr>
-      </w:pPr>
-      <w:r>
-        <w:rPr>
-          <w:rFonts w:ascii="Arial" w:hAnsi="Arial" w:cs="Arial"/>
-          <w:sz w:val="23"/>
-          <w:szCs w:val="23"/>
-        </w:rPr>
-        <w:t xml:space="preserve">Service and Authorization codes are replaced with the description of the code. Prevents needing to look them up </w:t>
-      </w:r>
-      <w:r>
-        <w:rPr>
-          <w:rFonts w:ascii="Arial" w:hAnsi="Arial" w:cs="Arial"/>
-          <w:sz w:val="23"/>
-          <w:szCs w:val="23"/>
-        </w:rPr>
-        <w:t>later</w:t>
-      </w:r>
-      <w:r>
-        <w:rPr>
-          <w:rFonts w:ascii="Arial" w:hAnsi="Arial" w:cs="Arial"/>
-          <w:sz w:val="23"/>
-          <w:szCs w:val="23"/>
-        </w:rPr>
-        <w:t>, which often occurs.</w:t>
-      </w:r>
-    </w:p>
-    <w:p>
-      <w:pPr>
+        <w:t>Ppts</w:t>
+      </w:r>
+      <w:r>
+        <w:rPr>
+          <w:rFonts w:ascii="Arial" w:hAnsi="Arial" w:cs="Arial"/>
+          <w:b/>
+          <w:bCs/>
+          <w:sz w:val="23"/>
+          <w:szCs w:val="23"/>
+        </w:rPr>
+        <w:t>/Quick List</w:t>
+      </w:r>
+    </w:p>
+    <w:p>
+      <w:pPr>
+        <w:rPr>
+          <w:rFonts w:ascii="Arial" w:hAnsi="Arial" w:cs="Arial"/>
+          <w:sz w:val="23"/>
+          <w:szCs w:val="23"/>
+        </w:rPr>
+      </w:pPr>
+      <w:r>
+        <w:rPr>
+          <w:rFonts w:ascii="Arial" w:hAnsi="Arial" w:cs="Arial"/>
+          <w:sz w:val="23"/>
+          <w:szCs w:val="23"/>
+        </w:rPr>
+        <w:t>Quick List is only used to get team information for the ppts table</w:t>
+      </w:r>
+    </w:p>
+    <w:p>
+      <w:pPr>
+        <w:rPr>
+          <w:rFonts w:ascii="Arial" w:hAnsi="Arial" w:cs="Arial"/>
+          <w:b/>
+          <w:bCs/>
+          <w:sz w:val="23"/>
+          <w:szCs w:val="23"/>
+        </w:rPr>
+      </w:pPr>
+      <w:r>
+        <w:rPr>
+          <w:rFonts w:ascii="Arial" w:hAnsi="Arial" w:cs="Arial"/>
+          <w:b/>
+          <w:bCs/>
+          <w:sz w:val="23"/>
+          <w:szCs w:val="23"/>
+        </w:rPr>
+        <w:t>Vaccinations (</w:t>
+      </w:r>
+      <w:r>
         <w:rPr>
           <w:rFonts w:ascii="Arial" w:hAnsi="Arial" w:cs="Arial"/>
           <w:b/>
@@ -12686,7 +12671,18 @@
           <w:sz w:val="23"/>
           <w:szCs w:val="23"/>
         </w:rPr>
-      </w:pPr>
+        <w:t>Influ</w:t>
+      </w:r>
+      <w:r>
+        <w:rPr>
+          <w:rFonts w:ascii="Arial" w:hAnsi="Arial" w:cs="Arial"/>
+          <w:b/>
+          <w:bCs/>
+          <w:sz w:val="23"/>
+          <w:szCs w:val="23"/>
+        </w:rPr>
+        <w:t>/</w:t>
+      </w:r>
       <w:r>
         <w:rPr>
           <w:rFonts w:ascii="Arial" w:hAnsi="Arial" w:cs="Arial"/>
@@ -12696,342 +12692,8 @@
           <w:sz w:val="23"/>
           <w:szCs w:val="23"/>
         </w:rPr>
-        <w:t>Demographics</w:t>
-      </w:r>
-    </w:p>
-    <w:p>
-      <w:pPr>
-        <w:rPr>
-          <w:rFonts w:ascii="Arial" w:hAnsi="Arial" w:cs="Arial"/>
-          <w:sz w:val="23"/>
-          <w:szCs w:val="23"/>
-        </w:rPr>
-      </w:pPr>
-      <w:r>
-        <w:rPr>
-          <w:rFonts w:ascii="Arial" w:hAnsi="Arial" w:cs="Arial"/>
-          <w:sz w:val="23"/>
-          <w:szCs w:val="23"/>
-        </w:rPr>
-        <w:t>The gender column in demographics is converted into a binary column (1: female/0: male).</w:t>
-      </w:r>
-    </w:p>
-    <w:p>
-      <w:pPr>
-        <w:rPr>
-          <w:rFonts w:ascii="Arial" w:hAnsi="Arial" w:cs="Arial"/>
-          <w:b/>
-          <w:bCs/>
-          <w:color w:val="00B050"/>
-          <w:sz w:val="23"/>
-          <w:szCs w:val="23"/>
-        </w:rPr>
-      </w:pPr>
-      <w:r>
-        <w:rPr>
-          <w:rFonts w:ascii="Arial" w:hAnsi="Arial" w:cs="Arial"/>
-          <w:b/>
-          <w:bCs/>
-          <w:color w:val="00B050"/>
-          <w:sz w:val="23"/>
-          <w:szCs w:val="23"/>
-        </w:rPr>
-        <w:t>Enrollment</w:t>
-      </w:r>
-    </w:p>
-    <w:p>
-      <w:pPr>
-        <w:rPr>
-          <w:rFonts w:ascii="Arial" w:hAnsi="Arial" w:cs="Arial"/>
-          <w:sz w:val="23"/>
-          <w:szCs w:val="23"/>
-        </w:rPr>
-      </w:pPr>
-      <w:r>
-        <w:rPr>
-          <w:rFonts w:ascii="Arial" w:hAnsi="Arial" w:cs="Arial"/>
-          <w:sz w:val="23"/>
-          <w:szCs w:val="23"/>
-        </w:rPr>
-        <w:t xml:space="preserve">The Medicaid and Medicare columns in the enrollment file have their numbers replaced with 1 to indicate an id was there and 0 to indicate it was not. </w:t>
-      </w:r>
-      <w:r>
-        <w:rPr>
-          <w:rFonts w:ascii="Arial" w:hAnsi="Arial" w:cs="Arial"/>
-          <w:sz w:val="23"/>
-          <w:szCs w:val="23"/>
-        </w:rPr>
-        <w:t>This lessens the amount of</w:t>
-      </w:r>
-      <w:r>
-        <w:rPr>
-          <w:rFonts w:ascii="Arial" w:hAnsi="Arial" w:cs="Arial"/>
-          <w:sz w:val="23"/>
-          <w:szCs w:val="23"/>
-        </w:rPr>
-        <w:t xml:space="preserve"> PHI in the database.</w:t>
-      </w:r>
-    </w:p>
-    <w:p>
-      <w:pPr>
-        <w:rPr>
-          <w:rFonts w:ascii="Arial" w:hAnsi="Arial" w:cs="Arial"/>
-          <w:b/>
-          <w:bCs/>
-          <w:sz w:val="23"/>
-          <w:szCs w:val="23"/>
-        </w:rPr>
-      </w:pPr>
-      <w:r>
-        <w:rPr>
-          <w:rFonts w:ascii="Arial" w:hAnsi="Arial" w:cs="Arial"/>
-          <w:b/>
-          <w:bCs/>
-          <w:sz w:val="23"/>
-          <w:szCs w:val="23"/>
-        </w:rPr>
-        <w:t>Incidents</w:t>
-      </w:r>
-      <w:r>
-        <w:rPr>
-          <w:rFonts w:ascii="Arial" w:hAnsi="Arial" w:cs="Arial"/>
-          <w:b/>
-          <w:bCs/>
-          <w:sz w:val="23"/>
-          <w:szCs w:val="23"/>
-        </w:rPr>
-        <w:t xml:space="preserve"> (</w:t>
-      </w:r>
-      <w:r>
-        <w:rPr>
-          <w:rFonts w:ascii="Arial" w:hAnsi="Arial" w:cs="Arial"/>
-          <w:b/>
-          <w:bCs/>
-          <w:color w:val="00B050"/>
-          <w:sz w:val="23"/>
-          <w:szCs w:val="23"/>
-        </w:rPr>
-        <w:t>Falls</w:t>
-      </w:r>
-      <w:r>
-        <w:rPr>
-          <w:rFonts w:ascii="Arial" w:hAnsi="Arial" w:cs="Arial"/>
-          <w:b/>
-          <w:bCs/>
-          <w:sz w:val="23"/>
-          <w:szCs w:val="23"/>
-        </w:rPr>
-        <w:t>/</w:t>
-      </w:r>
-      <w:proofErr w:type="spellStart"/>
-      <w:r>
-        <w:rPr>
-          <w:rFonts w:ascii="Arial" w:hAnsi="Arial" w:cs="Arial"/>
-          <w:b/>
-          <w:bCs/>
-          <w:color w:val="00B050"/>
-          <w:sz w:val="23"/>
-          <w:szCs w:val="23"/>
-        </w:rPr>
-        <w:t>Med_Errors</w:t>
-      </w:r>
-      <w:proofErr w:type="spellEnd"/>
-      <w:r>
-        <w:rPr>
-          <w:rFonts w:ascii="Arial" w:hAnsi="Arial" w:cs="Arial"/>
-          <w:b/>
-          <w:bCs/>
-          <w:sz w:val="23"/>
-          <w:szCs w:val="23"/>
-        </w:rPr>
-        <w:t>/</w:t>
-      </w:r>
-      <w:r>
-        <w:rPr>
-          <w:rFonts w:ascii="Arial" w:hAnsi="Arial" w:cs="Arial"/>
-          <w:b/>
-          <w:bCs/>
-          <w:color w:val="00B050"/>
-          <w:sz w:val="23"/>
-          <w:szCs w:val="23"/>
-        </w:rPr>
-        <w:t>Burns</w:t>
-      </w:r>
-      <w:r>
-        <w:rPr>
-          <w:rFonts w:ascii="Arial" w:hAnsi="Arial" w:cs="Arial"/>
-          <w:b/>
-          <w:bCs/>
-          <w:sz w:val="23"/>
-          <w:szCs w:val="23"/>
-        </w:rPr>
-        <w:t>/</w:t>
-      </w:r>
-      <w:r>
-        <w:rPr>
-          <w:rFonts w:ascii="Arial" w:hAnsi="Arial" w:cs="Arial"/>
-          <w:b/>
-          <w:bCs/>
-          <w:color w:val="00B050"/>
-          <w:sz w:val="23"/>
-          <w:szCs w:val="23"/>
-        </w:rPr>
-        <w:t>Infections</w:t>
-      </w:r>
-      <w:r>
-        <w:rPr>
-          <w:rFonts w:ascii="Arial" w:hAnsi="Arial" w:cs="Arial"/>
-          <w:b/>
-          <w:bCs/>
-          <w:sz w:val="23"/>
-          <w:szCs w:val="23"/>
-        </w:rPr>
-        <w:t>/</w:t>
-      </w:r>
-      <w:r>
-        <w:rPr>
-          <w:rFonts w:ascii="Arial" w:hAnsi="Arial" w:cs="Arial"/>
-          <w:b/>
-          <w:bCs/>
-          <w:color w:val="00B050"/>
-          <w:sz w:val="23"/>
-          <w:szCs w:val="23"/>
-        </w:rPr>
-        <w:t>Wounds</w:t>
-      </w:r>
-      <w:r>
-        <w:rPr>
-          <w:rFonts w:ascii="Arial" w:hAnsi="Arial" w:cs="Arial"/>
-          <w:b/>
-          <w:bCs/>
-          <w:sz w:val="23"/>
-          <w:szCs w:val="23"/>
-        </w:rPr>
-        <w:t>)</w:t>
-      </w:r>
-    </w:p>
-    <w:p>
-      <w:pPr>
-        <w:rPr>
-          <w:rFonts w:ascii="Arial" w:hAnsi="Arial" w:cs="Arial"/>
-          <w:sz w:val="23"/>
-          <w:szCs w:val="23"/>
-        </w:rPr>
-      </w:pPr>
-      <w:r>
-        <w:rPr>
-          <w:rFonts w:ascii="Arial" w:hAnsi="Arial" w:cs="Arial"/>
-          <w:sz w:val="23"/>
-          <w:szCs w:val="23"/>
-        </w:rPr>
-        <w:t>All incidents datasets have Yes/No columns converted to 1/0 columns (1: yes/ 0: no)</w:t>
-      </w:r>
-    </w:p>
-    <w:p>
-      <w:pPr>
-        <w:rPr>
-          <w:rFonts w:ascii="Arial" w:hAnsi="Arial" w:cs="Arial"/>
-          <w:b/>
-          <w:bCs/>
-          <w:sz w:val="23"/>
-          <w:szCs w:val="23"/>
-        </w:rPr>
-      </w:pPr>
-      <w:r>
-        <w:rPr>
-          <w:rFonts w:ascii="Arial" w:hAnsi="Arial" w:cs="Arial"/>
-          <w:b/>
-          <w:bCs/>
-          <w:color w:val="00B050"/>
-          <w:sz w:val="23"/>
-          <w:szCs w:val="23"/>
-        </w:rPr>
-        <w:t>Ppts</w:t>
-      </w:r>
-      <w:r>
-        <w:rPr>
-          <w:rFonts w:ascii="Arial" w:hAnsi="Arial" w:cs="Arial"/>
-          <w:b/>
-          <w:bCs/>
-          <w:sz w:val="23"/>
-          <w:szCs w:val="23"/>
-        </w:rPr>
-        <w:t>/Quick List</w:t>
-      </w:r>
-    </w:p>
-    <w:p>
-      <w:pPr>
-        <w:rPr>
-          <w:rFonts w:ascii="Arial" w:hAnsi="Arial" w:cs="Arial"/>
-          <w:sz w:val="23"/>
-          <w:szCs w:val="23"/>
-        </w:rPr>
-      </w:pPr>
-      <w:r>
-        <w:rPr>
-          <w:rFonts w:ascii="Arial" w:hAnsi="Arial" w:cs="Arial"/>
-          <w:sz w:val="23"/>
-          <w:szCs w:val="23"/>
-        </w:rPr>
-        <w:t>Quick List is only used to get team information for the ppts table</w:t>
-      </w:r>
-    </w:p>
-    <w:p>
-      <w:pPr>
-        <w:rPr>
-          <w:rFonts w:ascii="Arial" w:hAnsi="Arial" w:cs="Arial"/>
-          <w:b/>
-          <w:bCs/>
-          <w:sz w:val="23"/>
-          <w:szCs w:val="23"/>
-        </w:rPr>
-      </w:pPr>
-      <w:r>
-        <w:rPr>
-          <w:rFonts w:ascii="Arial" w:hAnsi="Arial" w:cs="Arial"/>
-          <w:b/>
-          <w:bCs/>
-          <w:sz w:val="23"/>
-          <w:szCs w:val="23"/>
-        </w:rPr>
-        <w:t>Vaccinations (</w:t>
-      </w:r>
-      <w:proofErr w:type="spellStart"/>
-      <w:r>
-        <w:rPr>
-          <w:rFonts w:ascii="Arial" w:hAnsi="Arial" w:cs="Arial"/>
-          <w:b/>
-          <w:bCs/>
-          <w:color w:val="00B050"/>
-          <w:sz w:val="23"/>
-          <w:szCs w:val="23"/>
-        </w:rPr>
-        <w:t>Influ</w:t>
-      </w:r>
-      <w:proofErr w:type="spellEnd"/>
-      <w:r>
-        <w:rPr>
-          <w:rFonts w:ascii="Arial" w:hAnsi="Arial" w:cs="Arial"/>
-          <w:b/>
-          <w:bCs/>
-          <w:sz w:val="23"/>
-          <w:szCs w:val="23"/>
-        </w:rPr>
-        <w:t>/</w:t>
-      </w:r>
-      <w:proofErr w:type="spellStart"/>
-      <w:r>
-        <w:rPr>
-          <w:rFonts w:ascii="Arial" w:hAnsi="Arial" w:cs="Arial"/>
-          <w:b/>
-          <w:bCs/>
-          <w:color w:val="00B050"/>
-          <w:sz w:val="23"/>
-          <w:szCs w:val="23"/>
-        </w:rPr>
         <w:t>Pneumo</w:t>
       </w:r>
-      <w:proofErr w:type="spellEnd"/>
       <w:r>
         <w:rPr>
           <w:rFonts w:ascii="Arial" w:hAnsi="Arial" w:cs="Arial"/>
@@ -13244,23 +12906,13 @@
           <w:szCs w:val="23"/>
         </w:rPr>
       </w:pPr>
-      <w:proofErr w:type="spellStart"/>
-      <w:r>
-        <w:rPr>
-          <w:rFonts w:ascii="Arial" w:hAnsi="Arial" w:cs="Arial"/>
-          <w:sz w:val="23"/>
-          <w:szCs w:val="23"/>
-        </w:rPr>
-        <w:t>DBeaver</w:t>
-      </w:r>
-      <w:proofErr w:type="spellEnd"/>
-      <w:r>
-        <w:rPr>
-          <w:rFonts w:ascii="Arial" w:hAnsi="Arial" w:cs="Arial"/>
-          <w:sz w:val="23"/>
-          <w:szCs w:val="23"/>
-        </w:rPr>
-        <w:t xml:space="preserve"> is </w:t>
+      <w:r>
+        <w:rPr>
+          <w:rFonts w:ascii="Arial" w:hAnsi="Arial" w:cs="Arial"/>
+          <w:sz w:val="23"/>
+          <w:szCs w:val="23"/>
+        </w:rPr>
+        <w:t xml:space="preserve">DBeaver is </w:t>
       </w:r>
       <w:r>
         <w:rPr>
@@ -15111,7 +14763,7 @@
 </file>
 
 <file path=customXml/itemProps2.xml><?xml version="1.0" encoding="utf-8"?>
-<ds:datastoreItem xmlns:ds="http://schemas.openxmlformats.org/officeDocument/2006/customXml" ds:itemID="{215F1D7E-2136-4E99-AF92-05079DFB2654}">
+<ds:datastoreItem xmlns:ds="http://schemas.openxmlformats.org/officeDocument/2006/customXml" ds:itemID="{6EDEE0F5-95F0-43D2-A641-CEC10E7A3874}">
   <ds:schemaRefs>
     <ds:schemaRef ds:uri="http://schemas.openxmlformats.org/officeDocument/2006/bibliography"/>
   </ds:schemaRefs>

</xml_diff>